<commit_message>
Arregle las redacciones. Faltan correcciones con diagramas y aclaraciones de hardware.
</commit_message>
<xml_diff>
--- a/Proyecto final/Documentacion Final Optical Marketing/Documentos de Desarrollo/Documentacion de Desarrollo.docx
+++ b/Proyecto final/Documentacion Final Optical Marketing/Documentos de Desarrollo/Documentacion de Desarrollo.docx
@@ -159,6 +159,7 @@
                   </w:p>
                   <w:p>
                     <w:pPr>
+                      <w:spacing w:after="0" w:line="240" w:lineRule="auto"/>
                       <w:rPr>
                         <w:b/>
                         <w:bCs/>
@@ -192,13 +193,13 @@
                   </w:p>
                   <w:p>
                     <w:pPr>
+                      <w:spacing w:after="0" w:line="240" w:lineRule="auto"/>
                       <w:rPr>
                         <w:b/>
                         <w:bCs/>
-                        <w:color w:val="808080"/>
-                        <w:sz w:val="32"/>
-                        <w:szCs w:val="32"/>
-                        <w:lang w:val="es-ES"/>
+                        <w:color w:val="808080" w:themeColor="text1" w:themeTint="7F"/>
+                        <w:sz w:val="36"/>
+                        <w:szCs w:val="36"/>
                       </w:rPr>
                     </w:pPr>
                     <w:r>
@@ -211,6 +212,19 @@
                       </w:rPr>
                       <w:t>Fernández David 53063</w:t>
                     </w:r>
+                  </w:p>
+                  <w:p>
+                    <w:pPr>
+                      <w:spacing w:after="0" w:line="240" w:lineRule="auto"/>
+                      <w:rPr>
+                        <w:b/>
+                        <w:bCs/>
+                        <w:color w:val="808080"/>
+                        <w:sz w:val="32"/>
+                        <w:szCs w:val="32"/>
+                        <w:lang w:val="es-ES"/>
+                      </w:rPr>
+                    </w:pPr>
                   </w:p>
                 </w:txbxContent>
               </v:textbox>
@@ -2104,6 +2118,15 @@
     </w:p>
     <w:p>
       <w:pPr>
+        <w:pStyle w:val="Prrafodelista"/>
+        <w:jc w:val="both"/>
+      </w:pPr>
+      <w:r>
+        <w:t>(Si bien existen más paquetes, los mencionados conforman el principal conjunto de elementos necesarios para la captura, análisis y proceso de imágenes y datos del sistema).</w:t>
+      </w:r>
+    </w:p>
+    <w:p>
+      <w:pPr>
         <w:jc w:val="both"/>
       </w:pPr>
       <w:r>
@@ -2125,7 +2148,16 @@
         <w:t xml:space="preserve"> de interacción</w:t>
       </w:r>
       <w:r>
-        <w:t xml:space="preserve"> que define el comportamiento como se va realizar la </w:t>
+        <w:t xml:space="preserve"> (Interaction)</w:t>
+      </w:r>
+      <w:r>
+        <w:t xml:space="preserve"> que define el comportamiento </w:t>
+      </w:r>
+      <w:r>
+        <w:t>de cómo</w:t>
+      </w:r>
+      <w:r>
+        <w:t xml:space="preserve"> se va realizar la </w:t>
       </w:r>
       <w:r>
         <w:t>interacción</w:t>
@@ -2149,13 +2181,10 @@
         <w:t xml:space="preserve">paquete captura, </w:t>
       </w:r>
       <w:r>
-        <w:t>el cual el</w:t>
-      </w:r>
-      <w:r>
-        <w:t xml:space="preserve"> mismo</w:t>
-      </w:r>
-      <w:r>
-        <w:t xml:space="preserve"> posee el comportamiento de</w:t>
+        <w:t xml:space="preserve">el cual </w:t>
+      </w:r>
+      <w:r>
+        <w:t>posee el comportamiento de</w:t>
       </w:r>
       <w:r>
         <w:t xml:space="preserve"> captura</w:t>
@@ -2176,7 +2205,19 @@
         <w:t>movimientos</w:t>
       </w:r>
       <w:r>
-        <w:t xml:space="preserve">, generando un cambio de estado, para que el paquete Skeleton pueda detectar personas, sus gestos, la posturas y sus movimiento. </w:t>
+        <w:t xml:space="preserve">, generando un cambio de estado, para que el paquete Skeleton pueda detectar personas, </w:t>
+      </w:r>
+      <w:r>
+        <w:t xml:space="preserve">gestos, </w:t>
+      </w:r>
+      <w:r>
+        <w:t>posturas y movimiento</w:t>
+      </w:r>
+      <w:r>
+        <w:t>s</w:t>
+      </w:r>
+      <w:r>
+        <w:t xml:space="preserve">. </w:t>
       </w:r>
     </w:p>
     <w:p>
@@ -2667,7 +2708,28 @@
           <w:rFonts w:eastAsia="Times New Roman" w:cstheme="minorHAnsi"/>
           <w:lang w:eastAsia="es-AR"/>
         </w:rPr>
-        <w:t>Para destacar en este diagrama son tres clases son las importantes. Primero  la interface Device, con esta interface, se describe que propiedades y que estado posee los dispositivos que se utilicen para la captura, se necesita conocer si está conectado el dispositivo,  que acciones tomar cuando se conecta el dispositivo y que acciones tomar cuando se desconecta el dispositivo.</w:t>
+        <w:t>Destacamos</w:t>
+      </w:r>
+      <w:r>
+        <w:rPr>
+          <w:rFonts w:eastAsia="Times New Roman" w:cstheme="minorHAnsi"/>
+          <w:lang w:eastAsia="es-AR"/>
+        </w:rPr>
+        <w:t xml:space="preserve"> en este diagrama</w:t>
+      </w:r>
+      <w:r>
+        <w:rPr>
+          <w:rFonts w:eastAsia="Times New Roman" w:cstheme="minorHAnsi"/>
+          <w:lang w:eastAsia="es-AR"/>
+        </w:rPr>
+        <w:t>,</w:t>
+      </w:r>
+      <w:r>
+        <w:rPr>
+          <w:rFonts w:eastAsia="Times New Roman" w:cstheme="minorHAnsi"/>
+          <w:lang w:eastAsia="es-AR"/>
+        </w:rPr>
+        <w:t xml:space="preserve"> tres clases importantes. Primero  la interface Device, con esta interface, se describe que propiedades y que estado posee los dispositivos que se utilicen para la captura, se necesita conocer si está conectado el dispositivo,  que acciones tomar cuando se conecta el dispositivo y que acciones tomar cuando se desconecta el dispositivo.</w:t>
       </w:r>
     </w:p>
     <w:p>
@@ -2793,7 +2855,39 @@
           <w:sz w:val="22"/>
           <w:szCs w:val="22"/>
         </w:rPr>
-        <w:t>Por último tenemos Capture, que va describir que comportamiento se va lograr cuando se inicie la captura que hacer con ese flujo de datos (Stream): definir el formato, en función de estos se</w:t>
+        <w:t>Por último tenemos Capture, que va describir que comportamiento se va lograr cuando se inicie la captura</w:t>
+      </w:r>
+      <w:r>
+        <w:rPr>
+          <w:rFonts w:asciiTheme="minorHAnsi" w:hAnsiTheme="minorHAnsi" w:cstheme="minorHAnsi"/>
+          <w:sz w:val="22"/>
+          <w:szCs w:val="22"/>
+        </w:rPr>
+        <w:t xml:space="preserve"> y</w:t>
+      </w:r>
+      <w:r>
+        <w:rPr>
+          <w:rFonts w:asciiTheme="minorHAnsi" w:hAnsiTheme="minorHAnsi" w:cstheme="minorHAnsi"/>
+          <w:sz w:val="22"/>
+          <w:szCs w:val="22"/>
+        </w:rPr>
+        <w:t xml:space="preserve"> </w:t>
+      </w:r>
+      <w:r>
+        <w:rPr>
+          <w:rFonts w:asciiTheme="minorHAnsi" w:hAnsiTheme="minorHAnsi" w:cstheme="minorHAnsi"/>
+          <w:sz w:val="22"/>
+          <w:szCs w:val="22"/>
+        </w:rPr>
+        <w:t>qué</w:t>
+      </w:r>
+      <w:r>
+        <w:rPr>
+          <w:rFonts w:asciiTheme="minorHAnsi" w:hAnsiTheme="minorHAnsi" w:cstheme="minorHAnsi"/>
+          <w:sz w:val="22"/>
+          <w:szCs w:val="22"/>
+        </w:rPr>
+        <w:t xml:space="preserve"> hacer con ese flujo de datos (Stream): definir el formato, en función de estos se</w:t>
       </w:r>
       <w:r>
         <w:rPr>
@@ -2802,7 +2896,7 @@
           <w:sz w:val="22"/>
           <w:szCs w:val="22"/>
         </w:rPr>
-        <w:t xml:space="preserve"> se definieron dos tipos de captura video e imagen.</w:t>
+        <w:t xml:space="preserve"> definieron dos tipos de captura video e imagen.</w:t>
       </w:r>
     </w:p>
     <w:p>
@@ -3353,7 +3447,21 @@
           <w:rFonts w:eastAsia="Times New Roman" w:cstheme="minorHAnsi"/>
           <w:lang w:eastAsia="es-AR"/>
         </w:rPr>
-        <w:t>Se define momentáneamente dos tipos de publicidades: Catalog y InteractiveGame(juego interactivo con fin publicitario).  La Clase Advert es la clase padre que tiene definido un tipo de publicidad y tiene asociado un estado. Los distintos estados de las publicidades que se han definido son:</w:t>
+        <w:t xml:space="preserve">Se define momentáneamente dos tipos de publicidades: Catalog y InteractiveGame(juego interactivo con fin publicitario).  La Clase Advert es la clase </w:t>
+      </w:r>
+      <w:r>
+        <w:rPr>
+          <w:rFonts w:eastAsia="Times New Roman" w:cstheme="minorHAnsi"/>
+          <w:lang w:eastAsia="es-AR"/>
+        </w:rPr>
+        <w:t>fundamental del paquete</w:t>
+      </w:r>
+      <w:r>
+        <w:rPr>
+          <w:rFonts w:eastAsia="Times New Roman" w:cstheme="minorHAnsi"/>
+          <w:lang w:eastAsia="es-AR"/>
+        </w:rPr>
+        <w:t xml:space="preserve"> que tiene definido un tipo de publicidad y tiene asociado un estado. Los distintos estados de las publicidades que se han definido son:</w:t>
       </w:r>
     </w:p>
     <w:p>
@@ -6748,10 +6856,16 @@
         <w:jc w:val="both"/>
       </w:pPr>
       <w:r>
-        <w:t>En este diagrama de despliegue describe la arquitectura</w:t>
-      </w:r>
-      <w:r>
-        <w:t xml:space="preserve"> de OpticalMarketing.</w:t>
+        <w:t xml:space="preserve">En este diagrama se describe el despliegue </w:t>
+      </w:r>
+      <w:r>
+        <w:t>de</w:t>
+      </w:r>
+      <w:r>
+        <w:t>l sistema</w:t>
+      </w:r>
+      <w:r>
+        <w:t xml:space="preserve"> OpticalMarketing.</w:t>
       </w:r>
     </w:p>
     <w:p>
@@ -6760,7 +6874,31 @@
         <w:jc w:val="both"/>
       </w:pPr>
       <w:r>
-        <w:t>Los AdvertHost son los clientes puesto publicitarios puede haber de uno a N</w:t>
+        <w:t>Los AdvertHost son los clientes</w:t>
+      </w:r>
+      <w:r>
+        <w:t xml:space="preserve"> del</w:t>
+      </w:r>
+      <w:r>
+        <w:t xml:space="preserve"> puesto pub</w:t>
+      </w:r>
+      <w:r>
+        <w:t>licitario y</w:t>
+      </w:r>
+      <w:r>
+        <w:t xml:space="preserve"> puede</w:t>
+      </w:r>
+      <w:r>
+        <w:t>n</w:t>
+      </w:r>
+      <w:r>
+        <w:t xml:space="preserve"> </w:t>
+      </w:r>
+      <w:r>
+        <w:t>existir</w:t>
+      </w:r>
+      <w:r>
+        <w:t xml:space="preserve"> de uno a N</w:t>
       </w:r>
       <w:r>
         <w:t>.</w:t>
@@ -6772,28 +6910,40 @@
         <w:jc w:val="both"/>
       </w:pPr>
       <w:r>
-        <w:t>Está</w:t>
-      </w:r>
-      <w:r>
-        <w:t xml:space="preserve"> compuesto </w:t>
-      </w:r>
-      <w:r>
-        <w:t xml:space="preserve">por una PC </w:t>
-      </w:r>
-      <w:r>
-        <w:t>con un 32 "o 42" pantalla LED.</w:t>
+        <w:t>El puesto se compone por un</w:t>
       </w:r>
       <w:r>
         <w:t xml:space="preserve"> </w:t>
       </w:r>
       <w:r>
+        <w:t xml:space="preserve">CPU y una pantalla de </w:t>
+      </w:r>
+      <w:r>
+        <w:t>32 "o 42".</w:t>
+      </w:r>
+      <w:r>
+        <w:t xml:space="preserve"> </w:t>
+      </w:r>
+      <w:r>
         <w:t xml:space="preserve"> El mismo tiene c</w:t>
       </w:r>
       <w:r>
-        <w:t>onectado con un dispositivo Sensor Kinect</w:t>
-      </w:r>
-      <w:r>
-        <w:t>, además una aplicación cliente con un framework NET 4.0 y Microsoft Kinect SDK.</w:t>
+        <w:t>onectado un dispositivo Sensor Kinect</w:t>
+      </w:r>
+      <w:r>
+        <w:t xml:space="preserve"> </w:t>
+      </w:r>
+      <w:r>
+        <w:t>y la correspondiente</w:t>
+      </w:r>
+      <w:r>
+        <w:t xml:space="preserve"> aplicación cliente con un framework NET 4.0 y Microsoft Kinect SDK</w:t>
+      </w:r>
+      <w:r>
+        <w:t xml:space="preserve"> para concretar la interacción con el mismo</w:t>
+      </w:r>
+      <w:r>
+        <w:t>.</w:t>
       </w:r>
     </w:p>
     <w:p>
@@ -7200,7 +7350,7 @@
             <w:rPr>
               <w:noProof/>
             </w:rPr>
-            <w:t>3</w:t>
+            <w:t>31</w:t>
           </w:r>
         </w:fldSimple>
       </w:p>

</xml_diff>

<commit_message>
Correccion final Documentacion de Desarrollo.docx.
</commit_message>
<xml_diff>
--- a/Proyecto final/Documentacion Final Optical Marketing/Documentos de Desarrollo/Documentacion de Desarrollo.docx
+++ b/Proyecto final/Documentacion Final Optical Marketing/Documentos de Desarrollo/Documentacion de Desarrollo.docx
@@ -47,7 +47,7 @@
                 <v:path arrowok="t"/>
               </v:shape>
             </v:group>
-            <v:rect id="_x0000_s1038" style="position:absolute;left:1800;top:1440;width:8638;height:1824;mso-position-horizontal:center;mso-position-horizontal-relative:margin;mso-position-vertical:top;mso-position-vertical-relative:margin" filled="f" stroked="f">
+            <v:rect id="_x0000_s1038" style="position:absolute;left:1800;top:1440;width:8638;height:981;mso-position-horizontal:center;mso-position-horizontal-relative:margin;mso-position-vertical:top;mso-position-vertical-relative:margin" filled="f" stroked="f">
               <v:textbox style="mso-next-textbox:#_x0000_s1038;mso-fit-shape-to-text:t">
                 <w:txbxContent>
                   <w:p>
@@ -239,7 +239,7 @@
       <w:r>
         <w:rPr>
           <w:noProof/>
-          <w:lang w:val="es-ES" w:eastAsia="es-ES"/>
+          <w:lang w:eastAsia="es-AR"/>
         </w:rPr>
         <w:drawing>
           <wp:anchor distT="0" distB="0" distL="114300" distR="114300" simplePos="0" relativeHeight="251661312" behindDoc="1" locked="0" layoutInCell="1" allowOverlap="1">
@@ -2011,6 +2011,9 @@
       <w:r>
         <w:t>InteractionPackage</w:t>
       </w:r>
+      <w:r>
+        <w:t>: paquete dedicado a gestionar las interacciones del Kinect con usuarios que interactúan.</w:t>
+      </w:r>
     </w:p>
     <w:p>
       <w:pPr>
@@ -2024,6 +2027,9 @@
       <w:r>
         <w:t>CapturePackage</w:t>
       </w:r>
+      <w:r>
+        <w:t>: paquete dedicado a realizar la captura de imágenes empleando el Kinect.</w:t>
+      </w:r>
     </w:p>
     <w:p>
       <w:pPr>
@@ -2037,6 +2043,12 @@
       <w:r>
         <w:t>CatalogPackage</w:t>
       </w:r>
+      <w:r>
+        <w:t xml:space="preserve">: </w:t>
+      </w:r>
+      <w:r>
+        <w:t>paquete que contiene la funcionalidad de aplicación de catálogo.</w:t>
+      </w:r>
     </w:p>
     <w:p>
       <w:pPr>
@@ -2050,6 +2062,12 @@
       <w:r>
         <w:t>MonitoringPackage</w:t>
       </w:r>
+      <w:r>
+        <w:t>:</w:t>
+      </w:r>
+      <w:r>
+        <w:t xml:space="preserve"> paquete que contiene la funcionalidad del servicio de monitoreo.</w:t>
+      </w:r>
     </w:p>
     <w:p>
       <w:pPr>
@@ -2063,6 +2081,12 @@
       <w:r>
         <w:t>GameMemoryPackage</w:t>
       </w:r>
+      <w:r>
+        <w:t>:</w:t>
+      </w:r>
+      <w:r>
+        <w:t xml:space="preserve"> paquete que contiene la funcionalidad de aplicación de juego.</w:t>
+      </w:r>
     </w:p>
     <w:p>
       <w:pPr>
@@ -2076,6 +2100,12 @@
       <w:r>
         <w:t>PreprocessingPackage</w:t>
       </w:r>
+      <w:r>
+        <w:t>:</w:t>
+      </w:r>
+      <w:r>
+        <w:t xml:space="preserve"> paquete para realizar las etapas de preprosesamiento de imágenes (aplicación de filtros y conversión de imágenes a matrices).</w:t>
+      </w:r>
     </w:p>
     <w:p>
       <w:pPr>
@@ -2089,6 +2119,21 @@
       <w:r>
         <w:t>SkeletonPackage</w:t>
       </w:r>
+      <w:r>
+        <w:t>:</w:t>
+      </w:r>
+      <w:r>
+        <w:t xml:space="preserve"> p</w:t>
+      </w:r>
+      <w:r>
+        <w:t xml:space="preserve">aquete empleado para representar el esqueleto humano y sus articulaciones </w:t>
+      </w:r>
+      <w:r>
+        <w:t>para poder realizar interacciones con el Kinect.</w:t>
+      </w:r>
+      <w:r>
+        <w:t xml:space="preserve"> </w:t>
+      </w:r>
     </w:p>
     <w:p>
       <w:pPr>
@@ -2100,25 +2145,26 @@
         <w:jc w:val="both"/>
       </w:pPr>
       <w:r>
-        <w:t>DataBasePackage</w:t>
-      </w:r>
-    </w:p>
-    <w:p>
-      <w:pPr>
-        <w:pStyle w:val="Prrafodelista"/>
-        <w:numPr>
-          <w:ilvl w:val="0"/>
-          <w:numId w:val="1"/>
-        </w:numPr>
-        <w:jc w:val="both"/>
-      </w:pPr>
-      <w:r>
         <w:t>WebPackage</w:t>
       </w:r>
-    </w:p>
-    <w:p>
-      <w:pPr>
-        <w:pStyle w:val="Prrafodelista"/>
+      <w:r>
+        <w:t>:</w:t>
+      </w:r>
+      <w:r>
+        <w:t xml:space="preserve"> paquete empleado para </w:t>
+      </w:r>
+      <w:r>
+        <w:t>el acceso web, muestra de estadistícas y carga de catálogos.</w:t>
+      </w:r>
+    </w:p>
+    <w:p>
+      <w:pPr>
+        <w:ind w:left="360"/>
+        <w:jc w:val="both"/>
+      </w:pPr>
+    </w:p>
+    <w:p>
+      <w:pPr>
         <w:jc w:val="both"/>
       </w:pPr>
       <w:r>
@@ -2145,13 +2191,16 @@
         <w:t>paquete</w:t>
       </w:r>
       <w:r>
-        <w:t xml:space="preserve"> de interacción</w:t>
-      </w:r>
-      <w:r>
-        <w:t xml:space="preserve"> (Interaction)</w:t>
-      </w:r>
-      <w:r>
-        <w:t xml:space="preserve"> que define el comportamiento </w:t>
+        <w:t xml:space="preserve"> de </w:t>
+      </w:r>
+      <w:r>
+        <w:t>Interaction</w:t>
+      </w:r>
+      <w:r>
+        <w:t>Package</w:t>
+      </w:r>
+      <w:r>
+        <w:t xml:space="preserve"> define el comportamiento </w:t>
       </w:r>
       <w:r>
         <w:t>de cómo</w:t>
@@ -2178,7 +2227,10 @@
         <w:t xml:space="preserve">cceso  sobre el </w:t>
       </w:r>
       <w:r>
-        <w:t xml:space="preserve">paquete captura, </w:t>
+        <w:t>CapturePackage</w:t>
+      </w:r>
+      <w:r>
+        <w:t xml:space="preserve">, </w:t>
       </w:r>
       <w:r>
         <w:t xml:space="preserve">el cual </w:t>
@@ -2205,7 +2257,19 @@
         <w:t>movimientos</w:t>
       </w:r>
       <w:r>
-        <w:t xml:space="preserve">, generando un cambio de estado, para que el paquete Skeleton pueda detectar personas, </w:t>
+        <w:t>, generando un cambio</w:t>
+      </w:r>
+      <w:r>
+        <w:t xml:space="preserve"> de estado, para que el </w:t>
+      </w:r>
+      <w:r>
+        <w:t>Skeleton</w:t>
+      </w:r>
+      <w:r>
+        <w:t>Package</w:t>
+      </w:r>
+      <w:r>
+        <w:t xml:space="preserve"> pueda detectar personas, </w:t>
       </w:r>
       <w:r>
         <w:t xml:space="preserve">gestos, </w:t>
@@ -2304,19 +2368,7 @@
         <w:t xml:space="preserve"> </w:t>
       </w:r>
       <w:r>
-        <w:t>paquete</w:t>
-      </w:r>
-      <w:r>
-        <w:t xml:space="preserve"> de </w:t>
-      </w:r>
-      <w:r>
-        <w:t>Prep</w:t>
-      </w:r>
-      <w:r>
-        <w:t>rocesamiento</w:t>
-      </w:r>
-      <w:r>
-        <w:t xml:space="preserve"> de Imágenes</w:t>
+        <w:t>PreprocessingPackage</w:t>
       </w:r>
       <w:r>
         <w:t>.</w:t>
@@ -2325,7 +2377,19 @@
         <w:t xml:space="preserve"> </w:t>
       </w:r>
       <w:r>
-        <w:t xml:space="preserve"> El paquete de Preprocesamiento de imágenes que filtra las imágenes controla al paquete de Segmentación como se realizara este comportamiento. La </w:t>
+        <w:t xml:space="preserve"> El </w:t>
+      </w:r>
+      <w:r>
+        <w:t>PreprocessingPackage</w:t>
+      </w:r>
+      <w:r>
+        <w:t xml:space="preserve"> de imágenes que filtra las imágenes controla al </w:t>
+      </w:r>
+      <w:r>
+        <w:t>SegmentationPackage</w:t>
+      </w:r>
+      <w:r>
+        <w:t xml:space="preserve"> como se realizara este comportamiento. La </w:t>
       </w:r>
       <w:r>
         <w:t>Segmentación</w:t>
@@ -2333,6 +2397,9 @@
       <w:r>
         <w:t xml:space="preserve"> separa la imagen en distinta áreas en función de las características que tenga esa parte de la imagen, para ser tratado de la forma correcta</w:t>
       </w:r>
+      <w:r>
+        <w:t>.</w:t>
+      </w:r>
     </w:p>
     <w:p>
       <w:pPr>
@@ -2345,10 +2412,7 @@
         <w:t xml:space="preserve">al </w:t>
       </w:r>
       <w:r>
-        <w:t>paquete</w:t>
-      </w:r>
-      <w:r>
-        <w:t xml:space="preserve"> Web</w:t>
+        <w:t>WebPackage</w:t>
       </w:r>
       <w:r>
         <w:t>.</w:t>
@@ -2362,19 +2426,20 @@
         <w:jc w:val="both"/>
       </w:pPr>
       <w:r>
+        <w:lastRenderedPageBreak/>
         <w:t xml:space="preserve">La comunicación entre el </w:t>
       </w:r>
       <w:r>
-        <w:t>paquete</w:t>
-      </w:r>
-      <w:r>
-        <w:t xml:space="preserve"> Web  y el </w:t>
-      </w:r>
-      <w:r>
-        <w:t>Paquete</w:t>
-      </w:r>
-      <w:r>
-        <w:t xml:space="preserve"> de Interacción se realiza mediante Paquete de conexión que se encarga de realizar el nexo entre ambos </w:t>
+        <w:t>WebPackage</w:t>
+      </w:r>
+      <w:r>
+        <w:t xml:space="preserve">  y el </w:t>
+      </w:r>
+      <w:r>
+        <w:t>InteractionPackage</w:t>
+      </w:r>
+      <w:r>
+        <w:t xml:space="preserve"> se realiza mediante Paquete de conexión que se encarga de realizar el nexo entre ambos </w:t>
       </w:r>
       <w:r>
         <w:t xml:space="preserve"> paquetes</w:t>
@@ -2383,8 +2448,14 @@
         <w:t>, manipulando el Sistema de Archivos (FileSystem) y la Base de Datos</w:t>
       </w:r>
       <w:r>
+        <w:t>, este paquete es denomidado FileSystemPackage</w:t>
+      </w:r>
+      <w:r>
         <w:t>. En el siguiente Diagrama figuran los paquetes principales y de soporte.</w:t>
       </w:r>
+      <w:r>
+        <w:t xml:space="preserve"> Luego en los siguientes apartados se encuentran explicados y descriptos cada uno de los paquetes.</w:t>
+      </w:r>
     </w:p>
     <w:p>
       <w:pPr>
@@ -2393,9 +2464,8 @@
       <w:r>
         <w:rPr>
           <w:noProof/>
-          <w:lang w:val="es-ES" w:eastAsia="es-ES"/>
-        </w:rPr>
-        <w:lastRenderedPageBreak/>
+          <w:lang w:eastAsia="es-AR"/>
+        </w:rPr>
         <w:drawing>
           <wp:inline distT="0" distB="0" distL="0" distR="0">
             <wp:extent cx="5612130" cy="6275654"/>
@@ -2474,7 +2544,6 @@
       </w:pPr>
       <w:bookmarkStart w:id="2" w:name="_Toc368755109"/>
       <w:r>
-        <w:lastRenderedPageBreak/>
         <w:t>Diagrama de Clase Del Paquete ColorImageStream</w:t>
       </w:r>
       <w:bookmarkEnd w:id="2"/>
@@ -2526,7 +2595,7 @@
       <w:r>
         <w:rPr>
           <w:noProof/>
-          <w:lang w:val="es-ES" w:eastAsia="es-ES"/>
+          <w:lang w:eastAsia="es-AR"/>
         </w:rPr>
         <w:drawing>
           <wp:inline distT="0" distB="0" distL="0" distR="0">
@@ -2605,7 +2674,6 @@
       </w:pPr>
       <w:bookmarkStart w:id="3" w:name="_Toc368755110"/>
       <w:r>
-        <w:lastRenderedPageBreak/>
         <w:t>Diagr</w:t>
       </w:r>
       <w:r>
@@ -2936,7 +3004,7 @@
       <w:r>
         <w:rPr>
           <w:noProof/>
-          <w:lang w:val="es-ES" w:eastAsia="es-ES"/>
+          <w:lang w:eastAsia="es-AR"/>
         </w:rPr>
         <w:lastRenderedPageBreak/>
         <w:drawing>
@@ -3089,7 +3157,7 @@
       <w:r>
         <w:rPr>
           <w:noProof/>
-          <w:lang w:val="es-ES" w:eastAsia="es-ES"/>
+          <w:lang w:eastAsia="es-AR"/>
         </w:rPr>
         <w:drawing>
           <wp:inline distT="0" distB="0" distL="0" distR="0">
@@ -3303,7 +3371,7 @@
       <w:r>
         <w:rPr>
           <w:noProof/>
-          <w:lang w:val="es-ES" w:eastAsia="es-ES"/>
+          <w:lang w:eastAsia="es-AR"/>
         </w:rPr>
         <w:drawing>
           <wp:inline distT="0" distB="0" distL="0" distR="0">
@@ -3447,21 +3515,49 @@
           <w:rFonts w:eastAsia="Times New Roman" w:cstheme="minorHAnsi"/>
           <w:lang w:eastAsia="es-AR"/>
         </w:rPr>
-        <w:t xml:space="preserve">Se define momentáneamente dos tipos de publicidades: Catalog y InteractiveGame(juego interactivo con fin publicitario).  La Clase Advert es la clase </w:t>
+        <w:t>Se define momentáneamente dos tipos de publicidades: Catalog y InteractiveGame</w:t>
       </w:r>
       <w:r>
         <w:rPr>
           <w:rFonts w:eastAsia="Times New Roman" w:cstheme="minorHAnsi"/>
           <w:lang w:eastAsia="es-AR"/>
         </w:rPr>
-        <w:t>fundamental del paquete</w:t>
+        <w:t xml:space="preserve"> </w:t>
       </w:r>
       <w:r>
         <w:rPr>
           <w:rFonts w:eastAsia="Times New Roman" w:cstheme="minorHAnsi"/>
           <w:lang w:eastAsia="es-AR"/>
         </w:rPr>
-        <w:t xml:space="preserve"> que tiene definido un tipo de publicidad y tiene asociado un estado. Los distintos estados de las publicidades que se han definido son:</w:t>
+        <w:t xml:space="preserve">(juego interactivo con fin publicitario).  La Clase Advert es la clase </w:t>
+      </w:r>
+      <w:r>
+        <w:rPr>
+          <w:rFonts w:eastAsia="Times New Roman" w:cstheme="minorHAnsi"/>
+          <w:lang w:eastAsia="es-AR"/>
+        </w:rPr>
+        <w:t>fundamental del paquete</w:t>
+      </w:r>
+      <w:r>
+        <w:rPr>
+          <w:rFonts w:eastAsia="Times New Roman" w:cstheme="minorHAnsi"/>
+          <w:lang w:eastAsia="es-AR"/>
+        </w:rPr>
+        <w:t xml:space="preserve"> que tiene definido un tipo de publicidad y tiene asociado un estado. Los distintos estados de las publicidades que se han definido </w:t>
+      </w:r>
+      <w:r>
+        <w:rPr>
+          <w:rFonts w:eastAsia="Times New Roman" w:cstheme="minorHAnsi"/>
+          <w:lang w:eastAsia="es-AR"/>
+        </w:rPr>
+        <w:t>son</w:t>
+      </w:r>
+      <w:r>
+        <w:rPr>
+          <w:rFonts w:eastAsia="Times New Roman" w:cstheme="minorHAnsi"/>
+          <w:lang w:eastAsia="es-AR"/>
+        </w:rPr>
+        <w:t>:</w:t>
       </w:r>
     </w:p>
     <w:p>
@@ -3523,22 +3619,22 @@
         <w:jc w:val="both"/>
         <w:rPr>
           <w:rFonts w:eastAsia="Times New Roman" w:cstheme="minorHAnsi"/>
-          <w:lang w:eastAsia="es-AR"/>
+          <w:lang w:val="en-US" w:eastAsia="es-AR"/>
         </w:rPr>
       </w:pPr>
       <w:r>
         <w:rPr>
           <w:rFonts w:eastAsia="Times New Roman" w:cstheme="minorHAnsi"/>
-          <w:lang w:eastAsia="es-AR"/>
+          <w:lang w:val="en-US" w:eastAsia="es-AR"/>
         </w:rPr>
         <w:t>-</w:t>
       </w:r>
       <w:r>
         <w:rPr>
           <w:rFonts w:eastAsia="Times New Roman" w:cstheme="minorHAnsi"/>
-          <w:lang w:eastAsia="es-AR"/>
-        </w:rPr>
-        <w:t>En ejecución.</w:t>
+          <w:lang w:val="en-US" w:eastAsia="es-AR"/>
+        </w:rPr>
+        <w:t>Closing.</w:t>
       </w:r>
     </w:p>
     <w:p>
@@ -3565,22 +3661,29 @@
         <w:jc w:val="both"/>
         <w:rPr>
           <w:rFonts w:eastAsia="Times New Roman" w:cstheme="minorHAnsi"/>
-          <w:lang w:eastAsia="es-AR"/>
+          <w:lang w:val="en-US" w:eastAsia="es-AR"/>
         </w:rPr>
       </w:pPr>
       <w:r>
         <w:rPr>
           <w:rFonts w:eastAsia="Times New Roman" w:cstheme="minorHAnsi"/>
-          <w:lang w:eastAsia="es-AR"/>
+          <w:lang w:val="en-US" w:eastAsia="es-AR"/>
         </w:rPr>
         <w:t>-</w:t>
       </w:r>
       <w:r>
         <w:rPr>
           <w:rFonts w:eastAsia="Times New Roman" w:cstheme="minorHAnsi"/>
-          <w:lang w:eastAsia="es-AR"/>
-        </w:rPr>
-        <w:t>En error.</w:t>
+          <w:lang w:val="en-US" w:eastAsia="es-AR"/>
+        </w:rPr>
+        <w:t>Disclaiming</w:t>
+      </w:r>
+      <w:r>
+        <w:rPr>
+          <w:rFonts w:eastAsia="Times New Roman" w:cstheme="minorHAnsi"/>
+          <w:lang w:val="en-US" w:eastAsia="es-AR"/>
+        </w:rPr>
+        <w:t>.</w:t>
       </w:r>
     </w:p>
     <w:p>
@@ -3607,22 +3710,29 @@
         <w:jc w:val="both"/>
         <w:rPr>
           <w:rFonts w:eastAsia="Times New Roman" w:cstheme="minorHAnsi"/>
-          <w:lang w:eastAsia="es-AR"/>
+          <w:lang w:val="en-US" w:eastAsia="es-AR"/>
         </w:rPr>
       </w:pPr>
       <w:r>
         <w:rPr>
           <w:rFonts w:eastAsia="Times New Roman" w:cstheme="minorHAnsi"/>
-          <w:lang w:eastAsia="es-AR"/>
+          <w:lang w:val="en-US" w:eastAsia="es-AR"/>
         </w:rPr>
         <w:t>-</w:t>
       </w:r>
       <w:r>
         <w:rPr>
           <w:rFonts w:eastAsia="Times New Roman" w:cstheme="minorHAnsi"/>
-          <w:lang w:eastAsia="es-AR"/>
-        </w:rPr>
-        <w:t>Activo.</w:t>
+          <w:lang w:val="en-US" w:eastAsia="es-AR"/>
+        </w:rPr>
+        <w:t>Handling</w:t>
+      </w:r>
+      <w:r>
+        <w:rPr>
+          <w:rFonts w:eastAsia="Times New Roman" w:cstheme="minorHAnsi"/>
+          <w:lang w:val="en-US" w:eastAsia="es-AR"/>
+        </w:rPr>
+        <w:t>.</w:t>
       </w:r>
     </w:p>
     <w:p>
@@ -3649,22 +3759,29 @@
         <w:jc w:val="both"/>
         <w:rPr>
           <w:rFonts w:eastAsia="Times New Roman" w:cstheme="minorHAnsi"/>
-          <w:lang w:eastAsia="es-AR"/>
+          <w:lang w:val="en-US" w:eastAsia="es-AR"/>
         </w:rPr>
       </w:pPr>
       <w:r>
         <w:rPr>
           <w:rFonts w:eastAsia="Times New Roman" w:cstheme="minorHAnsi"/>
-          <w:lang w:eastAsia="es-AR"/>
+          <w:lang w:val="en-US" w:eastAsia="es-AR"/>
         </w:rPr>
         <w:t>-</w:t>
       </w:r>
       <w:r>
         <w:rPr>
           <w:rFonts w:eastAsia="Times New Roman" w:cstheme="minorHAnsi"/>
-          <w:lang w:eastAsia="es-AR"/>
-        </w:rPr>
-        <w:t>Desactivado.</w:t>
+          <w:lang w:val="en-US" w:eastAsia="es-AR"/>
+        </w:rPr>
+        <w:t>Monitoring</w:t>
+      </w:r>
+      <w:r>
+        <w:rPr>
+          <w:rFonts w:eastAsia="Times New Roman" w:cstheme="minorHAnsi"/>
+          <w:lang w:val="en-US" w:eastAsia="es-AR"/>
+        </w:rPr>
+        <w:t>.</w:t>
       </w:r>
     </w:p>
     <w:p>
@@ -3691,22 +3808,29 @@
         <w:jc w:val="both"/>
         <w:rPr>
           <w:rFonts w:eastAsia="Times New Roman" w:cstheme="minorHAnsi"/>
-          <w:lang w:eastAsia="es-AR"/>
+          <w:lang w:val="en-US" w:eastAsia="es-AR"/>
         </w:rPr>
       </w:pPr>
       <w:r>
         <w:rPr>
           <w:rFonts w:eastAsia="Times New Roman" w:cstheme="minorHAnsi"/>
-          <w:lang w:eastAsia="es-AR"/>
+          <w:lang w:val="en-US" w:eastAsia="es-AR"/>
         </w:rPr>
         <w:t>-</w:t>
       </w:r>
       <w:r>
         <w:rPr>
           <w:rFonts w:eastAsia="Times New Roman" w:cstheme="minorHAnsi"/>
-          <w:lang w:eastAsia="es-AR"/>
-        </w:rPr>
-        <w:t>Fuera de Servicio.</w:t>
+          <w:lang w:val="en-US" w:eastAsia="es-AR"/>
+        </w:rPr>
+        <w:t>Preparing</w:t>
+      </w:r>
+      <w:r>
+        <w:rPr>
+          <w:rFonts w:eastAsia="Times New Roman" w:cstheme="minorHAnsi"/>
+          <w:lang w:val="en-US" w:eastAsia="es-AR"/>
+        </w:rPr>
+        <w:t>.</w:t>
       </w:r>
     </w:p>
     <w:p>
@@ -3733,13 +3857,129 @@
         <w:jc w:val="both"/>
         <w:rPr>
           <w:rFonts w:eastAsia="Times New Roman" w:cstheme="minorHAnsi"/>
-          <w:lang w:eastAsia="es-AR"/>
-        </w:rPr>
-      </w:pPr>
-    </w:p>
-    <w:p>
-      <w:pPr>
-        <w:spacing w:after="0"/>
+          <w:lang w:val="en-US" w:eastAsia="es-AR"/>
+        </w:rPr>
+      </w:pPr>
+      <w:r>
+        <w:rPr>
+          <w:rFonts w:eastAsia="Times New Roman" w:cstheme="minorHAnsi"/>
+          <w:lang w:val="en-US" w:eastAsia="es-AR"/>
+        </w:rPr>
+        <w:t>-</w:t>
+      </w:r>
+      <w:r>
+        <w:rPr>
+          <w:rFonts w:eastAsia="Times New Roman" w:cstheme="minorHAnsi"/>
+          <w:lang w:val="en-US" w:eastAsia="es-AR"/>
+        </w:rPr>
+        <w:t>Running</w:t>
+      </w:r>
+      <w:r>
+        <w:rPr>
+          <w:rFonts w:eastAsia="Times New Roman" w:cstheme="minorHAnsi"/>
+          <w:lang w:val="en-US" w:eastAsia="es-AR"/>
+        </w:rPr>
+        <w:t>.</w:t>
+      </w:r>
+    </w:p>
+    <w:p>
+      <w:pPr>
+        <w:tabs>
+          <w:tab w:val="left" w:pos="916"/>
+          <w:tab w:val="left" w:pos="1832"/>
+          <w:tab w:val="left" w:pos="2748"/>
+          <w:tab w:val="left" w:pos="3664"/>
+          <w:tab w:val="left" w:pos="4580"/>
+          <w:tab w:val="left" w:pos="5496"/>
+          <w:tab w:val="left" w:pos="6412"/>
+          <w:tab w:val="left" w:pos="7328"/>
+          <w:tab w:val="left" w:pos="8244"/>
+          <w:tab w:val="left" w:pos="9160"/>
+          <w:tab w:val="left" w:pos="10076"/>
+          <w:tab w:val="left" w:pos="10992"/>
+          <w:tab w:val="left" w:pos="11908"/>
+          <w:tab w:val="left" w:pos="12824"/>
+          <w:tab w:val="left" w:pos="13740"/>
+          <w:tab w:val="left" w:pos="14656"/>
+        </w:tabs>
+        <w:spacing w:after="0" w:line="240" w:lineRule="auto"/>
+        <w:jc w:val="both"/>
+        <w:rPr>
+          <w:rFonts w:eastAsia="Times New Roman" w:cstheme="minorHAnsi"/>
+          <w:lang w:val="en-US" w:eastAsia="es-AR"/>
+        </w:rPr>
+      </w:pPr>
+      <w:r>
+        <w:rPr>
+          <w:rFonts w:eastAsia="Times New Roman" w:cstheme="minorHAnsi"/>
+          <w:lang w:val="en-US" w:eastAsia="es-AR"/>
+        </w:rPr>
+        <w:t>-</w:t>
+      </w:r>
+      <w:r>
+        <w:rPr>
+          <w:rFonts w:eastAsia="Times New Roman" w:cstheme="minorHAnsi"/>
+          <w:lang w:val="en-US" w:eastAsia="es-AR"/>
+        </w:rPr>
+        <w:t>Saving</w:t>
+      </w:r>
+      <w:r>
+        <w:rPr>
+          <w:rFonts w:eastAsia="Times New Roman" w:cstheme="minorHAnsi"/>
+          <w:lang w:val="en-US" w:eastAsia="es-AR"/>
+        </w:rPr>
+        <w:t>.</w:t>
+      </w:r>
+    </w:p>
+    <w:p>
+      <w:pPr>
+        <w:tabs>
+          <w:tab w:val="left" w:pos="916"/>
+          <w:tab w:val="left" w:pos="1832"/>
+          <w:tab w:val="left" w:pos="2748"/>
+          <w:tab w:val="left" w:pos="3664"/>
+          <w:tab w:val="left" w:pos="4580"/>
+          <w:tab w:val="left" w:pos="5496"/>
+          <w:tab w:val="left" w:pos="6412"/>
+          <w:tab w:val="left" w:pos="7328"/>
+          <w:tab w:val="left" w:pos="8244"/>
+          <w:tab w:val="left" w:pos="9160"/>
+          <w:tab w:val="left" w:pos="10076"/>
+          <w:tab w:val="left" w:pos="10992"/>
+          <w:tab w:val="left" w:pos="11908"/>
+          <w:tab w:val="left" w:pos="12824"/>
+          <w:tab w:val="left" w:pos="13740"/>
+          <w:tab w:val="left" w:pos="14656"/>
+        </w:tabs>
+        <w:spacing w:after="0" w:line="240" w:lineRule="auto"/>
+        <w:jc w:val="both"/>
+        <w:rPr>
+          <w:rFonts w:eastAsia="Times New Roman" w:cstheme="minorHAnsi"/>
+          <w:lang w:val="en-US" w:eastAsia="es-AR"/>
+        </w:rPr>
+      </w:pPr>
+    </w:p>
+    <w:p>
+      <w:pPr>
+        <w:tabs>
+          <w:tab w:val="left" w:pos="916"/>
+          <w:tab w:val="left" w:pos="1832"/>
+          <w:tab w:val="left" w:pos="2748"/>
+          <w:tab w:val="left" w:pos="3664"/>
+          <w:tab w:val="left" w:pos="4580"/>
+          <w:tab w:val="left" w:pos="5496"/>
+          <w:tab w:val="left" w:pos="6412"/>
+          <w:tab w:val="left" w:pos="7328"/>
+          <w:tab w:val="left" w:pos="8244"/>
+          <w:tab w:val="left" w:pos="9160"/>
+          <w:tab w:val="left" w:pos="10076"/>
+          <w:tab w:val="left" w:pos="10992"/>
+          <w:tab w:val="left" w:pos="11908"/>
+          <w:tab w:val="left" w:pos="12824"/>
+          <w:tab w:val="left" w:pos="13740"/>
+          <w:tab w:val="left" w:pos="14656"/>
+        </w:tabs>
+        <w:spacing w:after="0" w:line="240" w:lineRule="auto"/>
         <w:jc w:val="both"/>
         <w:rPr>
           <w:rFonts w:eastAsia="Times New Roman" w:cstheme="minorHAnsi"/>
@@ -3751,49 +3991,101 @@
           <w:rFonts w:eastAsia="Times New Roman" w:cstheme="minorHAnsi"/>
           <w:lang w:eastAsia="es-AR"/>
         </w:rPr>
-        <w:t xml:space="preserve">Para la gestión de los estados de los Adverts se utiliza el patrón State  que define la interface AdvertState. Se define un controlador AdvertManager,  que describe el comportamiento de todas las publicidades en el puesto y determina que publicidad se va ejecutar. En el caso del catalogo cargar las imágenes que muestra por pantalla, ordenar las publicidades, y otras funcionalidades. </w:t>
-      </w:r>
-    </w:p>
-    <w:p>
-      <w:pPr>
-        <w:spacing w:after="0"/>
-        <w:jc w:val="both"/>
+        <w:t>Estos estados pueden verse e</w:t>
+      </w:r>
+      <w:r>
         <w:rPr>
           <w:rFonts w:eastAsia="Times New Roman" w:cstheme="minorHAnsi"/>
           <w:lang w:eastAsia="es-AR"/>
         </w:rPr>
-      </w:pPr>
-    </w:p>
-    <w:p>
-      <w:pPr>
-        <w:spacing w:after="0"/>
+        <w:t>n el apartado del Diagrama  de Estado del AdvertStateMachine.</w:t>
+      </w:r>
+    </w:p>
+    <w:p>
+      <w:pPr>
+        <w:tabs>
+          <w:tab w:val="left" w:pos="916"/>
+          <w:tab w:val="left" w:pos="1832"/>
+          <w:tab w:val="left" w:pos="2748"/>
+          <w:tab w:val="left" w:pos="3664"/>
+          <w:tab w:val="left" w:pos="4580"/>
+          <w:tab w:val="left" w:pos="5496"/>
+          <w:tab w:val="left" w:pos="6412"/>
+          <w:tab w:val="left" w:pos="7328"/>
+          <w:tab w:val="left" w:pos="8244"/>
+          <w:tab w:val="left" w:pos="9160"/>
+          <w:tab w:val="left" w:pos="10076"/>
+          <w:tab w:val="left" w:pos="10992"/>
+          <w:tab w:val="left" w:pos="11908"/>
+          <w:tab w:val="left" w:pos="12824"/>
+          <w:tab w:val="left" w:pos="13740"/>
+          <w:tab w:val="left" w:pos="14656"/>
+        </w:tabs>
+        <w:spacing w:after="0" w:line="240" w:lineRule="auto"/>
         <w:jc w:val="both"/>
         <w:rPr>
           <w:rFonts w:eastAsia="Times New Roman" w:cstheme="minorHAnsi"/>
           <w:lang w:eastAsia="es-AR"/>
         </w:rPr>
       </w:pPr>
-      <w:r>
+    </w:p>
+    <w:p>
+      <w:pPr>
+        <w:spacing w:after="0"/>
+        <w:jc w:val="both"/>
         <w:rPr>
           <w:rFonts w:eastAsia="Times New Roman" w:cstheme="minorHAnsi"/>
           <w:lang w:eastAsia="es-AR"/>
         </w:rPr>
-        <w:t xml:space="preserve">Por último para cargar imágenes al catalogo definimos una clase ConnectionAdvertList que tiene </w:t>
-      </w:r>
-    </w:p>
-    <w:p>
-      <w:pPr>
-        <w:spacing w:after="0"/>
-        <w:jc w:val="both"/>
-        <w:rPr>
-          <w:rFonts w:cstheme="minorHAnsi"/>
-        </w:rPr>
       </w:pPr>
       <w:r>
         <w:rPr>
           <w:rFonts w:eastAsia="Times New Roman" w:cstheme="minorHAnsi"/>
           <w:lang w:eastAsia="es-AR"/>
         </w:rPr>
+        <w:t xml:space="preserve">Para la gestión de los estados de los Adverts se utiliza el patrón State  que define la interface AdvertState. Se define un controlador AdvertManager,  que describe el comportamiento de todas las publicidades en el puesto y determina que publicidad se va ejecutar. En el caso del catalogo cargar las imágenes que muestra por pantalla, ordenar las publicidades, y otras funcionalidades. </w:t>
+      </w:r>
+    </w:p>
+    <w:p>
+      <w:pPr>
+        <w:spacing w:after="0"/>
+        <w:jc w:val="both"/>
+        <w:rPr>
+          <w:rFonts w:eastAsia="Times New Roman" w:cstheme="minorHAnsi"/>
+          <w:lang w:eastAsia="es-AR"/>
+        </w:rPr>
+      </w:pPr>
+    </w:p>
+    <w:p>
+      <w:pPr>
+        <w:spacing w:after="0"/>
+        <w:jc w:val="both"/>
+        <w:rPr>
+          <w:rFonts w:eastAsia="Times New Roman" w:cstheme="minorHAnsi"/>
+          <w:lang w:eastAsia="es-AR"/>
+        </w:rPr>
+      </w:pPr>
+      <w:r>
+        <w:rPr>
+          <w:rFonts w:eastAsia="Times New Roman" w:cstheme="minorHAnsi"/>
+          <w:lang w:eastAsia="es-AR"/>
+        </w:rPr>
+        <w:t xml:space="preserve">Por último para cargar imágenes al catalogo definimos una clase ConnectionAdvertList que tiene </w:t>
+      </w:r>
+    </w:p>
+    <w:p>
+      <w:pPr>
+        <w:spacing w:after="0"/>
+        <w:jc w:val="both"/>
+        <w:rPr>
+          <w:rFonts w:cstheme="minorHAnsi"/>
+        </w:rPr>
+      </w:pPr>
+      <w:r>
+        <w:rPr>
+          <w:rFonts w:eastAsia="Times New Roman" w:cstheme="minorHAnsi"/>
+          <w:lang w:eastAsia="es-AR"/>
+        </w:rPr>
         <w:t>una lista de los distintos elementos, la cual tiene definida la funcionalidad de conectarse con el paquete HTTPConnection para la obtención de recursos del servidor web.</w:t>
       </w:r>
     </w:p>
@@ -3804,7 +4096,7 @@
       <w:r>
         <w:rPr>
           <w:noProof/>
-          <w:lang w:val="es-ES" w:eastAsia="es-ES"/>
+          <w:lang w:eastAsia="es-AR"/>
         </w:rPr>
         <w:lastRenderedPageBreak/>
         <w:drawing>
@@ -4084,7 +4376,7 @@
       <w:r>
         <w:rPr>
           <w:noProof/>
-          <w:lang w:val="es-ES" w:eastAsia="es-ES"/>
+          <w:lang w:eastAsia="es-AR"/>
         </w:rPr>
         <w:lastRenderedPageBreak/>
         <w:drawing>
@@ -4314,7 +4606,7 @@
       <w:r>
         <w:rPr>
           <w:noProof/>
-          <w:lang w:val="es-ES" w:eastAsia="es-ES"/>
+          <w:lang w:eastAsia="es-AR"/>
         </w:rPr>
         <w:drawing>
           <wp:inline distT="0" distB="0" distL="0" distR="0">
@@ -4750,7 +5042,7 @@
       <w:r>
         <w:rPr>
           <w:noProof/>
-          <w:lang w:val="es-ES" w:eastAsia="es-ES"/>
+          <w:lang w:eastAsia="es-AR"/>
         </w:rPr>
         <w:lastRenderedPageBreak/>
         <w:drawing>
@@ -4876,7 +5168,7 @@
           <w:noProof/>
           <w:sz w:val="32"/>
           <w:szCs w:val="32"/>
-          <w:lang w:val="es-ES" w:eastAsia="es-ES"/>
+          <w:lang w:eastAsia="es-AR"/>
         </w:rPr>
         <w:drawing>
           <wp:inline distT="0" distB="0" distL="0" distR="0">
@@ -5221,7 +5513,7 @@
           <w:noProof/>
           <w:sz w:val="32"/>
           <w:szCs w:val="32"/>
-          <w:lang w:val="es-ES" w:eastAsia="es-ES"/>
+          <w:lang w:eastAsia="es-AR"/>
         </w:rPr>
         <w:drawing>
           <wp:inline distT="0" distB="0" distL="0" distR="0">
@@ -5447,7 +5739,7 @@
           <w:noProof/>
           <w:sz w:val="32"/>
           <w:szCs w:val="32"/>
-          <w:lang w:val="es-ES" w:eastAsia="es-ES"/>
+          <w:lang w:eastAsia="es-AR"/>
         </w:rPr>
         <w:lastRenderedPageBreak/>
         <w:drawing>
@@ -5776,7 +6068,7 @@
       <w:r>
         <w:rPr>
           <w:noProof/>
-          <w:lang w:val="es-ES" w:eastAsia="es-ES"/>
+          <w:lang w:eastAsia="es-AR"/>
         </w:rPr>
         <w:lastRenderedPageBreak/>
         <w:drawing>
@@ -6067,7 +6359,7 @@
       <w:r>
         <w:rPr>
           <w:noProof/>
-          <w:lang w:val="es-ES" w:eastAsia="es-ES"/>
+          <w:lang w:eastAsia="es-AR"/>
         </w:rPr>
         <w:lastRenderedPageBreak/>
         <w:drawing>
@@ -6260,7 +6552,7 @@
       <w:r>
         <w:rPr>
           <w:noProof/>
-          <w:lang w:val="es-ES" w:eastAsia="es-ES"/>
+          <w:lang w:eastAsia="es-AR"/>
         </w:rPr>
         <w:drawing>
           <wp:inline distT="0" distB="0" distL="0" distR="0">
@@ -6542,7 +6834,7 @@
       <w:r>
         <w:rPr>
           <w:noProof/>
-          <w:lang w:val="es-ES" w:eastAsia="es-ES"/>
+          <w:lang w:eastAsia="es-AR"/>
         </w:rPr>
         <w:lastRenderedPageBreak/>
         <w:drawing>
@@ -6771,7 +7063,7 @@
       <w:r>
         <w:rPr>
           <w:noProof/>
-          <w:lang w:val="es-ES" w:eastAsia="es-ES"/>
+          <w:lang w:eastAsia="es-AR"/>
         </w:rPr>
         <w:lastRenderedPageBreak/>
         <w:drawing>
@@ -7146,7 +7438,7 @@
       <w:r>
         <w:rPr>
           <w:noProof/>
-          <w:lang w:val="es-ES" w:eastAsia="es-ES"/>
+          <w:lang w:eastAsia="es-AR"/>
         </w:rPr>
         <w:lastRenderedPageBreak/>
         <w:drawing>
@@ -7232,26 +7524,23 @@
       <w:r>
         <w:rPr>
           <w:rFonts w:cstheme="minorHAnsi"/>
+          <w:noProof/>
           <w:color w:val="222222"/>
-          <w:shd w:val="clear" w:color="auto" w:fill="FFFFFF"/>
-        </w:rPr>
-        <w:t>El equipo utiliza EntityFramework que actualiza constantemente la BD, pero este se basa en el diagrama de clases original para realizar el mapeo correspondiente</w:t>
-      </w:r>
-    </w:p>
-    <w:p>
-      <w:pPr>
-        <w:jc w:val="both"/>
-      </w:pPr>
-      <w:r>
-        <w:rPr>
-          <w:noProof/>
-          <w:lang w:val="es-ES" w:eastAsia="es-ES"/>
+          <w:lang w:eastAsia="es-AR"/>
         </w:rPr>
         <w:drawing>
-          <wp:inline distT="0" distB="0" distL="0" distR="0">
-            <wp:extent cx="7992186" cy="4060209"/>
-            <wp:effectExtent l="19050" t="0" r="8814" b="0"/>
-            <wp:docPr id="12" name="Imagen 1"/>
+          <wp:anchor distT="0" distB="0" distL="114300" distR="114300" simplePos="0" relativeHeight="251662336" behindDoc="0" locked="0" layoutInCell="1" allowOverlap="1">
+            <wp:simplePos x="0" y="0"/>
+            <wp:positionH relativeFrom="column">
+              <wp:posOffset>-700405</wp:posOffset>
+            </wp:positionH>
+            <wp:positionV relativeFrom="paragraph">
+              <wp:posOffset>939800</wp:posOffset>
+            </wp:positionV>
+            <wp:extent cx="9844405" cy="4432935"/>
+            <wp:effectExtent l="19050" t="0" r="4445" b="0"/>
+            <wp:wrapTopAndBottom/>
+            <wp:docPr id="2" name="Imagen 1"/>
             <wp:cNvGraphicFramePr>
               <a:graphicFrameLocks xmlns:a="http://schemas.openxmlformats.org/drawingml/2006/main" noChangeAspect="1"/>
             </wp:cNvGraphicFramePr>
@@ -7274,7 +7563,102 @@
                   <pic:spPr bwMode="auto">
                     <a:xfrm>
                       <a:off x="0" y="0"/>
-                      <a:ext cx="7998072" cy="4063199"/>
+                      <a:ext cx="9844405" cy="4432935"/>
+                    </a:xfrm>
+                    <a:prstGeom prst="rect">
+                      <a:avLst/>
+                    </a:prstGeom>
+                    <a:noFill/>
+                    <a:ln w="9525">
+                      <a:noFill/>
+                      <a:miter lim="800000"/>
+                      <a:headEnd/>
+                      <a:tailEnd/>
+                    </a:ln>
+                  </pic:spPr>
+                </pic:pic>
+              </a:graphicData>
+            </a:graphic>
+          </wp:anchor>
+        </w:drawing>
+      </w:r>
+      <w:r>
+        <w:rPr>
+          <w:rFonts w:cstheme="minorHAnsi"/>
+          <w:color w:val="222222"/>
+          <w:shd w:val="clear" w:color="auto" w:fill="FFFFFF"/>
+        </w:rPr>
+        <w:t>El equipo utiliza EntityFramework que actualiza constantemente la BD, pero este se basa en el diagrama de clases original para realizar el mapeo correspondiente</w:t>
+      </w:r>
+      <w:r>
+        <w:rPr>
+          <w:rFonts w:cstheme="minorHAnsi"/>
+          <w:color w:val="222222"/>
+          <w:shd w:val="clear" w:color="auto" w:fill="FFFFFF"/>
+        </w:rPr>
+        <w:t>.</w:t>
+      </w:r>
+      <w:r>
+        <w:rPr>
+          <w:rFonts w:cstheme="minorHAnsi"/>
+          <w:color w:val="222222"/>
+          <w:shd w:val="clear" w:color="auto" w:fill="FFFFFF"/>
+        </w:rPr>
+        <w:br/>
+      </w:r>
+      <w:r>
+        <w:rPr>
+          <w:rFonts w:cstheme="minorHAnsi"/>
+          <w:color w:val="222222"/>
+          <w:shd w:val="clear" w:color="auto" w:fill="FFFFFF"/>
+        </w:rPr>
+        <w:br/>
+      </w:r>
+    </w:p>
+    <w:p>
+      <w:pPr>
+        <w:jc w:val="both"/>
+        <w:rPr>
+          <w:rFonts w:cstheme="minorHAnsi"/>
+          <w:color w:val="222222"/>
+          <w:shd w:val="clear" w:color="auto" w:fill="FFFFFF"/>
+        </w:rPr>
+      </w:pPr>
+      <w:r>
+        <w:rPr>
+          <w:rFonts w:cstheme="minorHAnsi"/>
+          <w:color w:val="222222"/>
+          <w:shd w:val="clear" w:color="auto" w:fill="FFFFFF"/>
+        </w:rPr>
+        <w:lastRenderedPageBreak/>
+        <w:drawing>
+          <wp:inline distT="0" distB="0" distL="0" distR="0">
+            <wp:extent cx="9173010" cy="5800725"/>
+            <wp:effectExtent l="19050" t="0" r="9090" b="0"/>
+            <wp:docPr id="3" name="Imagen 2"/>
+            <wp:cNvGraphicFramePr>
+              <a:graphicFrameLocks xmlns:a="http://schemas.openxmlformats.org/drawingml/2006/main" noChangeAspect="1"/>
+            </wp:cNvGraphicFramePr>
+            <a:graphic xmlns:a="http://schemas.openxmlformats.org/drawingml/2006/main">
+              <a:graphicData uri="http://schemas.openxmlformats.org/drawingml/2006/picture">
+                <pic:pic xmlns:pic="http://schemas.openxmlformats.org/drawingml/2006/picture">
+                  <pic:nvPicPr>
+                    <pic:cNvPr id="0" name="Picture 2"/>
+                    <pic:cNvPicPr>
+                      <a:picLocks noChangeAspect="1" noChangeArrowheads="1"/>
+                    </pic:cNvPicPr>
+                  </pic:nvPicPr>
+                  <pic:blipFill>
+                    <a:blip r:embed="rId29" cstate="print"/>
+                    <a:srcRect/>
+                    <a:stretch>
+                      <a:fillRect/>
+                    </a:stretch>
+                  </pic:blipFill>
+                  <pic:spPr bwMode="auto">
+                    <a:xfrm>
+                      <a:off x="0" y="0"/>
+                      <a:ext cx="9176718" cy="5803070"/>
                     </a:xfrm>
                     <a:prstGeom prst="rect">
                       <a:avLst/>
@@ -7350,7 +7734,7 @@
             <w:rPr>
               <w:noProof/>
             </w:rPr>
-            <w:t>31</w:t>
+            <w:t>11</w:t>
           </w:r>
         </w:fldSimple>
       </w:p>
@@ -7406,7 +7790,7 @@
         <w:rFonts w:ascii="Symbol" w:eastAsiaTheme="minorHAnsi" w:hAnsi="Symbol" w:cstheme="minorBidi" w:hint="default"/>
       </w:rPr>
     </w:lvl>
-    <w:lvl w:ilvl="1" w:tplc="2C0A0003" w:tentative="1">
+    <w:lvl w:ilvl="1" w:tplc="2C0A0003">
       <w:start w:val="1"/>
       <w:numFmt w:val="bullet"/>
       <w:lvlText w:val="o"/>

</xml_diff>

<commit_message>
Correcciones Documentacion de Desarrollo.docx
</commit_message>
<xml_diff>
--- a/Proyecto final/Documentacion Final Optical Marketing/Documentos de Desarrollo/Documentacion de Desarrollo.docx
+++ b/Proyecto final/Documentacion Final Optical Marketing/Documentos de Desarrollo/Documentacion de Desarrollo.docx
@@ -47,7 +47,7 @@
                 <v:path arrowok="t"/>
               </v:shape>
             </v:group>
-            <v:rect id="_x0000_s1038" style="position:absolute;left:1800;top:1440;width:8638;height:981;mso-position-horizontal:center;mso-position-horizontal-relative:margin;mso-position-vertical:top;mso-position-vertical-relative:margin" filled="f" stroked="f">
+            <v:rect id="_x0000_s1038" style="position:absolute;left:1800;top:1440;width:8638;height:1824;mso-position-horizontal:center;mso-position-horizontal-relative:margin;mso-position-vertical:top;mso-position-vertical-relative:margin" filled="f" stroked="f">
               <v:textbox style="mso-next-textbox:#_x0000_s1038;mso-fit-shape-to-text:t">
                 <w:txbxContent>
                   <w:p>
@@ -2454,7 +2454,13 @@
         <w:t>. En el siguiente Diagrama figuran los paquetes principales y de soporte.</w:t>
       </w:r>
       <w:r>
-        <w:t xml:space="preserve"> Luego en los siguientes apartados se encuentran explicados y descriptos cada uno de los paquetes.</w:t>
+        <w:t xml:space="preserve"> Luego en los siguientes apartados</w:t>
+      </w:r>
+      <w:r>
+        <w:t xml:space="preserve"> de este documento</w:t>
+      </w:r>
+      <w:r>
+        <w:t xml:space="preserve"> se encuentran explicados y descriptos cada uno de los paquetes.</w:t>
       </w:r>
     </w:p>
     <w:p>
@@ -3857,27 +3863,27 @@
         <w:jc w:val="both"/>
         <w:rPr>
           <w:rFonts w:eastAsia="Times New Roman" w:cstheme="minorHAnsi"/>
-          <w:lang w:val="en-US" w:eastAsia="es-AR"/>
+          <w:lang w:eastAsia="es-AR"/>
         </w:rPr>
       </w:pPr>
       <w:r>
         <w:rPr>
           <w:rFonts w:eastAsia="Times New Roman" w:cstheme="minorHAnsi"/>
-          <w:lang w:val="en-US" w:eastAsia="es-AR"/>
+          <w:lang w:eastAsia="es-AR"/>
         </w:rPr>
         <w:t>-</w:t>
       </w:r>
       <w:r>
         <w:rPr>
           <w:rFonts w:eastAsia="Times New Roman" w:cstheme="minorHAnsi"/>
-          <w:lang w:val="en-US" w:eastAsia="es-AR"/>
+          <w:lang w:eastAsia="es-AR"/>
         </w:rPr>
         <w:t>Running</w:t>
       </w:r>
       <w:r>
         <w:rPr>
           <w:rFonts w:eastAsia="Times New Roman" w:cstheme="minorHAnsi"/>
-          <w:lang w:val="en-US" w:eastAsia="es-AR"/>
+          <w:lang w:eastAsia="es-AR"/>
         </w:rPr>
         <w:t>.</w:t>
       </w:r>
@@ -3906,27 +3912,27 @@
         <w:jc w:val="both"/>
         <w:rPr>
           <w:rFonts w:eastAsia="Times New Roman" w:cstheme="minorHAnsi"/>
-          <w:lang w:val="en-US" w:eastAsia="es-AR"/>
+          <w:lang w:eastAsia="es-AR"/>
         </w:rPr>
       </w:pPr>
       <w:r>
         <w:rPr>
           <w:rFonts w:eastAsia="Times New Roman" w:cstheme="minorHAnsi"/>
-          <w:lang w:val="en-US" w:eastAsia="es-AR"/>
+          <w:lang w:eastAsia="es-AR"/>
         </w:rPr>
         <w:t>-</w:t>
       </w:r>
       <w:r>
         <w:rPr>
           <w:rFonts w:eastAsia="Times New Roman" w:cstheme="minorHAnsi"/>
-          <w:lang w:val="en-US" w:eastAsia="es-AR"/>
+          <w:lang w:eastAsia="es-AR"/>
         </w:rPr>
         <w:t>Saving</w:t>
       </w:r>
       <w:r>
         <w:rPr>
           <w:rFonts w:eastAsia="Times New Roman" w:cstheme="minorHAnsi"/>
-          <w:lang w:val="en-US" w:eastAsia="es-AR"/>
+          <w:lang w:eastAsia="es-AR"/>
         </w:rPr>
         <w:t>.</w:t>
       </w:r>
@@ -3955,7 +3961,7 @@
         <w:jc w:val="both"/>
         <w:rPr>
           <w:rFonts w:eastAsia="Times New Roman" w:cstheme="minorHAnsi"/>
-          <w:lang w:val="en-US" w:eastAsia="es-AR"/>
+          <w:lang w:eastAsia="es-AR"/>
         </w:rPr>
       </w:pPr>
     </w:p>
@@ -7627,8 +7633,10 @@
       <w:r>
         <w:rPr>
           <w:rFonts w:cstheme="minorHAnsi"/>
+          <w:noProof/>
           <w:color w:val="222222"/>
           <w:shd w:val="clear" w:color="auto" w:fill="FFFFFF"/>
+          <w:lang w:eastAsia="es-AR"/>
         </w:rPr>
         <w:lastRenderedPageBreak/>
         <w:drawing>
@@ -7734,7 +7742,7 @@
             <w:rPr>
               <w:noProof/>
             </w:rPr>
-            <w:t>11</w:t>
+            <w:t>5</w:t>
           </w:r>
         </w:fldSimple>
       </w:p>

</xml_diff>

<commit_message>
Documentacion de Desarrollo.docx Todos los paquetes añadidos y commiteados
</commit_message>
<xml_diff>
--- a/Proyecto final/Documentacion Final Optical Marketing/Documentos de Desarrollo/Documentacion de Desarrollo.docx
+++ b/Proyecto final/Documentacion Final Optical Marketing/Documentos de Desarrollo/Documentacion de Desarrollo.docx
@@ -357,7 +357,9 @@
               <w:tab w:val="right" w:leader="dot" w:pos="8828"/>
             </w:tabs>
             <w:rPr>
+              <w:rFonts w:eastAsiaTheme="minorEastAsia"/>
               <w:noProof/>
+              <w:lang w:eastAsia="es-AR"/>
             </w:rPr>
           </w:pPr>
           <w:r>
@@ -378,7 +380,7 @@
             </w:rPr>
             <w:fldChar w:fldCharType="separate"/>
           </w:r>
-          <w:hyperlink w:anchor="_Toc368755107" w:history="1">
+          <w:hyperlink w:anchor="_Toc371178519" w:history="1">
             <w:r>
               <w:rPr>
                 <w:rStyle w:val="Hipervnculo"/>
@@ -405,7 +407,7 @@
                 <w:noProof/>
                 <w:webHidden/>
               </w:rPr>
-              <w:instrText xml:space="preserve"> PAGEREF _Toc368755107 \h </w:instrText>
+              <w:instrText xml:space="preserve"> PAGEREF _Toc371178519 \h </w:instrText>
             </w:r>
             <w:r>
               <w:rPr>
@@ -443,10 +445,12 @@
               <w:tab w:val="right" w:leader="dot" w:pos="8828"/>
             </w:tabs>
             <w:rPr>
+              <w:rFonts w:eastAsiaTheme="minorEastAsia"/>
               <w:noProof/>
+              <w:lang w:eastAsia="es-AR"/>
             </w:rPr>
           </w:pPr>
-          <w:hyperlink w:anchor="_Toc368755108" w:history="1">
+          <w:hyperlink w:anchor="_Toc371178520" w:history="1">
             <w:r>
               <w:rPr>
                 <w:rStyle w:val="Hipervnculo"/>
@@ -473,7 +477,7 @@
                 <w:noProof/>
                 <w:webHidden/>
               </w:rPr>
-              <w:instrText xml:space="preserve"> PAGEREF _Toc368755108 \h </w:instrText>
+              <w:instrText xml:space="preserve"> PAGEREF _Toc371178520 \h </w:instrText>
             </w:r>
             <w:r>
               <w:rPr>
@@ -511,10 +515,12 @@
               <w:tab w:val="right" w:leader="dot" w:pos="8828"/>
             </w:tabs>
             <w:rPr>
+              <w:rFonts w:eastAsiaTheme="minorEastAsia"/>
               <w:noProof/>
+              <w:lang w:eastAsia="es-AR"/>
             </w:rPr>
           </w:pPr>
-          <w:hyperlink w:anchor="_Toc368755109" w:history="1">
+          <w:hyperlink w:anchor="_Toc371178521" w:history="1">
             <w:r>
               <w:rPr>
                 <w:rStyle w:val="Hipervnculo"/>
@@ -541,7 +547,7 @@
                 <w:noProof/>
                 <w:webHidden/>
               </w:rPr>
-              <w:instrText xml:space="preserve"> PAGEREF _Toc368755109 \h </w:instrText>
+              <w:instrText xml:space="preserve"> PAGEREF _Toc371178521 \h </w:instrText>
             </w:r>
             <w:r>
               <w:rPr>
@@ -579,10 +585,12 @@
               <w:tab w:val="right" w:leader="dot" w:pos="8828"/>
             </w:tabs>
             <w:rPr>
+              <w:rFonts w:eastAsiaTheme="minorEastAsia"/>
               <w:noProof/>
+              <w:lang w:eastAsia="es-AR"/>
             </w:rPr>
           </w:pPr>
-          <w:hyperlink w:anchor="_Toc368755110" w:history="1">
+          <w:hyperlink w:anchor="_Toc371178522" w:history="1">
             <w:r>
               <w:rPr>
                 <w:rStyle w:val="Hipervnculo"/>
@@ -609,7 +617,7 @@
                 <w:noProof/>
                 <w:webHidden/>
               </w:rPr>
-              <w:instrText xml:space="preserve"> PAGEREF _Toc368755110 \h </w:instrText>
+              <w:instrText xml:space="preserve"> PAGEREF _Toc371178522 \h </w:instrText>
             </w:r>
             <w:r>
               <w:rPr>
@@ -647,10 +655,12 @@
               <w:tab w:val="right" w:leader="dot" w:pos="8828"/>
             </w:tabs>
             <w:rPr>
+              <w:rFonts w:eastAsiaTheme="minorEastAsia"/>
               <w:noProof/>
+              <w:lang w:eastAsia="es-AR"/>
             </w:rPr>
           </w:pPr>
-          <w:hyperlink w:anchor="_Toc368755111" w:history="1">
+          <w:hyperlink w:anchor="_Toc371178523" w:history="1">
             <w:r>
               <w:rPr>
                 <w:rStyle w:val="Hipervnculo"/>
@@ -677,7 +687,7 @@
                 <w:noProof/>
                 <w:webHidden/>
               </w:rPr>
-              <w:instrText xml:space="preserve"> PAGEREF _Toc368755111 \h </w:instrText>
+              <w:instrText xml:space="preserve"> PAGEREF _Toc371178523 \h </w:instrText>
             </w:r>
             <w:r>
               <w:rPr>
@@ -715,16 +725,18 @@
               <w:tab w:val="right" w:leader="dot" w:pos="8828"/>
             </w:tabs>
             <w:rPr>
+              <w:rFonts w:eastAsiaTheme="minorEastAsia"/>
               <w:noProof/>
+              <w:lang w:eastAsia="es-AR"/>
             </w:rPr>
           </w:pPr>
-          <w:hyperlink w:anchor="_Toc368755112" w:history="1">
+          <w:hyperlink w:anchor="_Toc371178524" w:history="1">
             <w:r>
               <w:rPr>
                 <w:rStyle w:val="Hipervnculo"/>
                 <w:noProof/>
               </w:rPr>
-              <w:t>Diagrama de Clase del paquete HTTPConnection</w:t>
+              <w:t>Diagrama de Clase del paquete Connection</w:t>
             </w:r>
             <w:r>
               <w:rPr>
@@ -745,7 +757,7 @@
                 <w:noProof/>
                 <w:webHidden/>
               </w:rPr>
-              <w:instrText xml:space="preserve"> PAGEREF _Toc368755112 \h </w:instrText>
+              <w:instrText xml:space="preserve"> PAGEREF _Toc371178524 \h </w:instrText>
             </w:r>
             <w:r>
               <w:rPr>
@@ -783,16 +795,18 @@
               <w:tab w:val="right" w:leader="dot" w:pos="8828"/>
             </w:tabs>
             <w:rPr>
+              <w:rFonts w:eastAsiaTheme="minorEastAsia"/>
               <w:noProof/>
+              <w:lang w:eastAsia="es-AR"/>
             </w:rPr>
           </w:pPr>
-          <w:hyperlink w:anchor="_Toc368755113" w:history="1">
+          <w:hyperlink w:anchor="_Toc371178525" w:history="1">
             <w:r>
               <w:rPr>
                 <w:rStyle w:val="Hipervnculo"/>
                 <w:noProof/>
               </w:rPr>
-              <w:t>Diagrama de clases del paquete Interaction</w:t>
+              <w:t>Diagrama de Clase del paquete HTTPConnection</w:t>
             </w:r>
             <w:r>
               <w:rPr>
@@ -813,7 +827,7 @@
                 <w:noProof/>
                 <w:webHidden/>
               </w:rPr>
-              <w:instrText xml:space="preserve"> PAGEREF _Toc368755113 \h </w:instrText>
+              <w:instrText xml:space="preserve"> PAGEREF _Toc371178525 \h </w:instrText>
             </w:r>
             <w:r>
               <w:rPr>
@@ -851,16 +865,18 @@
               <w:tab w:val="right" w:leader="dot" w:pos="8828"/>
             </w:tabs>
             <w:rPr>
+              <w:rFonts w:eastAsiaTheme="minorEastAsia"/>
               <w:noProof/>
+              <w:lang w:eastAsia="es-AR"/>
             </w:rPr>
           </w:pPr>
-          <w:hyperlink w:anchor="_Toc368755114" w:history="1">
+          <w:hyperlink w:anchor="_Toc371178526" w:history="1">
             <w:r>
               <w:rPr>
                 <w:rStyle w:val="Hipervnculo"/>
                 <w:noProof/>
               </w:rPr>
-              <w:t>Diagrama de Clases del paquete Preprocessing</w:t>
+              <w:t>Diagrama de clases del paquete Interaction</w:t>
             </w:r>
             <w:r>
               <w:rPr>
@@ -881,7 +897,7 @@
                 <w:noProof/>
                 <w:webHidden/>
               </w:rPr>
-              <w:instrText xml:space="preserve"> PAGEREF _Toc368755114 \h </w:instrText>
+              <w:instrText xml:space="preserve"> PAGEREF _Toc371178526 \h </w:instrText>
             </w:r>
             <w:r>
               <w:rPr>
@@ -901,7 +917,7 @@
                 <w:noProof/>
                 <w:webHidden/>
               </w:rPr>
-              <w:t>13</w:t>
+              <w:t>12</w:t>
             </w:r>
             <w:r>
               <w:rPr>
@@ -919,16 +935,18 @@
               <w:tab w:val="right" w:leader="dot" w:pos="8828"/>
             </w:tabs>
             <w:rPr>
+              <w:rFonts w:eastAsiaTheme="minorEastAsia"/>
               <w:noProof/>
+              <w:lang w:eastAsia="es-AR"/>
             </w:rPr>
           </w:pPr>
-          <w:hyperlink w:anchor="_Toc368755115" w:history="1">
+          <w:hyperlink w:anchor="_Toc371178527" w:history="1">
             <w:r>
               <w:rPr>
                 <w:rStyle w:val="Hipervnculo"/>
                 <w:noProof/>
               </w:rPr>
-              <w:t>Diagrama de Clase del paquete Skeleton</w:t>
+              <w:t>Diagrama de Clases del paquete Preprocessing</w:t>
             </w:r>
             <w:r>
               <w:rPr>
@@ -949,7 +967,7 @@
                 <w:noProof/>
                 <w:webHidden/>
               </w:rPr>
-              <w:instrText xml:space="preserve"> PAGEREF _Toc368755115 \h </w:instrText>
+              <w:instrText xml:space="preserve"> PAGEREF _Toc371178527 \h </w:instrText>
             </w:r>
             <w:r>
               <w:rPr>
@@ -969,7 +987,7 @@
                 <w:noProof/>
                 <w:webHidden/>
               </w:rPr>
-              <w:t>15</w:t>
+              <w:t>14</w:t>
             </w:r>
             <w:r>
               <w:rPr>
@@ -987,16 +1005,18 @@
               <w:tab w:val="right" w:leader="dot" w:pos="8828"/>
             </w:tabs>
             <w:rPr>
+              <w:rFonts w:eastAsiaTheme="minorEastAsia"/>
               <w:noProof/>
+              <w:lang w:eastAsia="es-AR"/>
             </w:rPr>
           </w:pPr>
-          <w:hyperlink w:anchor="_Toc368755116" w:history="1">
+          <w:hyperlink w:anchor="_Toc371178528" w:history="1">
             <w:r>
               <w:rPr>
                 <w:rStyle w:val="Hipervnculo"/>
                 <w:noProof/>
               </w:rPr>
-              <w:t>Diagrama de clases del paquete Web</w:t>
+              <w:t>Diagrama de Clases del paquete Segmentation</w:t>
             </w:r>
             <w:r>
               <w:rPr>
@@ -1017,7 +1037,7 @@
                 <w:noProof/>
                 <w:webHidden/>
               </w:rPr>
-              <w:instrText xml:space="preserve"> PAGEREF _Toc368755116 \h </w:instrText>
+              <w:instrText xml:space="preserve"> PAGEREF _Toc371178528 \h </w:instrText>
             </w:r>
             <w:r>
               <w:rPr>
@@ -1055,16 +1075,18 @@
               <w:tab w:val="right" w:leader="dot" w:pos="8828"/>
             </w:tabs>
             <w:rPr>
+              <w:rFonts w:eastAsiaTheme="minorEastAsia"/>
               <w:noProof/>
+              <w:lang w:eastAsia="es-AR"/>
             </w:rPr>
           </w:pPr>
-          <w:hyperlink w:anchor="_Toc368755117" w:history="1">
+          <w:hyperlink w:anchor="_Toc371178529" w:history="1">
             <w:r>
               <w:rPr>
                 <w:rStyle w:val="Hipervnculo"/>
                 <w:noProof/>
               </w:rPr>
-              <w:t>Diagrama de clases del paquete Monitoring</w:t>
+              <w:t>Diagrama de Clase del paquete Skeleton</w:t>
             </w:r>
             <w:r>
               <w:rPr>
@@ -1085,7 +1107,7 @@
                 <w:noProof/>
                 <w:webHidden/>
               </w:rPr>
-              <w:instrText xml:space="preserve"> PAGEREF _Toc368755117 \h </w:instrText>
+              <w:instrText xml:space="preserve"> PAGEREF _Toc371178529 \h </w:instrText>
             </w:r>
             <w:r>
               <w:rPr>
@@ -1105,7 +1127,7 @@
                 <w:noProof/>
                 <w:webHidden/>
               </w:rPr>
-              <w:t>18</w:t>
+              <w:t>17</w:t>
             </w:r>
             <w:r>
               <w:rPr>
@@ -1123,16 +1145,18 @@
               <w:tab w:val="right" w:leader="dot" w:pos="8828"/>
             </w:tabs>
             <w:rPr>
+              <w:rFonts w:eastAsiaTheme="minorEastAsia"/>
               <w:noProof/>
+              <w:lang w:eastAsia="es-AR"/>
             </w:rPr>
           </w:pPr>
-          <w:hyperlink w:anchor="_Toc368755118" w:history="1">
+          <w:hyperlink w:anchor="_Toc371178530" w:history="1">
             <w:r>
               <w:rPr>
                 <w:rStyle w:val="Hipervnculo"/>
                 <w:noProof/>
               </w:rPr>
-              <w:t>Diagrama de clases del paquete Catalog</w:t>
+              <w:t>Diagrama de clases del paquete Web</w:t>
             </w:r>
             <w:r>
               <w:rPr>
@@ -1153,7 +1177,7 @@
                 <w:noProof/>
                 <w:webHidden/>
               </w:rPr>
-              <w:instrText xml:space="preserve"> PAGEREF _Toc368755118 \h </w:instrText>
+              <w:instrText xml:space="preserve"> PAGEREF _Toc371178530 \h </w:instrText>
             </w:r>
             <w:r>
               <w:rPr>
@@ -1173,7 +1197,7 @@
                 <w:noProof/>
                 <w:webHidden/>
               </w:rPr>
-              <w:t>19</w:t>
+              <w:t>18</w:t>
             </w:r>
             <w:r>
               <w:rPr>
@@ -1191,16 +1215,18 @@
               <w:tab w:val="right" w:leader="dot" w:pos="8828"/>
             </w:tabs>
             <w:rPr>
+              <w:rFonts w:eastAsiaTheme="minorEastAsia"/>
               <w:noProof/>
+              <w:lang w:eastAsia="es-AR"/>
             </w:rPr>
           </w:pPr>
-          <w:hyperlink w:anchor="_Toc368755119" w:history="1">
+          <w:hyperlink w:anchor="_Toc371178531" w:history="1">
             <w:r>
               <w:rPr>
                 <w:rStyle w:val="Hipervnculo"/>
                 <w:noProof/>
               </w:rPr>
-              <w:t>Diagrama de clases del paquete GameMemory</w:t>
+              <w:t>Diagrama de clases del paquete Monitoring</w:t>
             </w:r>
             <w:r>
               <w:rPr>
@@ -1221,7 +1247,7 @@
                 <w:noProof/>
                 <w:webHidden/>
               </w:rPr>
-              <w:instrText xml:space="preserve"> PAGEREF _Toc368755119 \h </w:instrText>
+              <w:instrText xml:space="preserve"> PAGEREF _Toc371178531 \h </w:instrText>
             </w:r>
             <w:r>
               <w:rPr>
@@ -1259,16 +1285,18 @@
               <w:tab w:val="right" w:leader="dot" w:pos="8828"/>
             </w:tabs>
             <w:rPr>
+              <w:rFonts w:eastAsiaTheme="minorEastAsia"/>
               <w:noProof/>
+              <w:lang w:eastAsia="es-AR"/>
             </w:rPr>
           </w:pPr>
-          <w:hyperlink w:anchor="_Toc368755120" w:history="1">
+          <w:hyperlink w:anchor="_Toc371178532" w:history="1">
             <w:r>
               <w:rPr>
                 <w:rStyle w:val="Hipervnculo"/>
                 <w:noProof/>
               </w:rPr>
-              <w:t>Diagrama de estado de KinectStateMachine</w:t>
+              <w:t>Diagrama de clases del paquete Catalog</w:t>
             </w:r>
             <w:r>
               <w:rPr>
@@ -1289,7 +1317,7 @@
                 <w:noProof/>
                 <w:webHidden/>
               </w:rPr>
-              <w:instrText xml:space="preserve"> PAGEREF _Toc368755120 \h </w:instrText>
+              <w:instrText xml:space="preserve"> PAGEREF _Toc371178532 \h </w:instrText>
             </w:r>
             <w:r>
               <w:rPr>
@@ -1309,7 +1337,7 @@
                 <w:noProof/>
                 <w:webHidden/>
               </w:rPr>
-              <w:t>22</w:t>
+              <w:t>21</w:t>
             </w:r>
             <w:r>
               <w:rPr>
@@ -1327,16 +1355,18 @@
               <w:tab w:val="right" w:leader="dot" w:pos="8828"/>
             </w:tabs>
             <w:rPr>
+              <w:rFonts w:eastAsiaTheme="minorEastAsia"/>
               <w:noProof/>
+              <w:lang w:eastAsia="es-AR"/>
             </w:rPr>
           </w:pPr>
-          <w:hyperlink w:anchor="_Toc368755121" w:history="1">
+          <w:hyperlink w:anchor="_Toc371178533" w:history="1">
             <w:r>
               <w:rPr>
                 <w:rStyle w:val="Hipervnculo"/>
                 <w:noProof/>
               </w:rPr>
-              <w:t>Diagrama de Estado de AdvertStateMachine</w:t>
+              <w:t>Diagrama de clases del paquete GameMemory</w:t>
             </w:r>
             <w:r>
               <w:rPr>
@@ -1357,7 +1387,7 @@
                 <w:noProof/>
                 <w:webHidden/>
               </w:rPr>
-              <w:instrText xml:space="preserve"> PAGEREF _Toc368755121 \h </w:instrText>
+              <w:instrText xml:space="preserve"> PAGEREF _Toc371178533 \h </w:instrText>
             </w:r>
             <w:r>
               <w:rPr>
@@ -1377,7 +1407,7 @@
                 <w:noProof/>
                 <w:webHidden/>
               </w:rPr>
-              <w:t>24</w:t>
+              <w:t>22</w:t>
             </w:r>
             <w:r>
               <w:rPr>
@@ -1395,16 +1425,18 @@
               <w:tab w:val="right" w:leader="dot" w:pos="8828"/>
             </w:tabs>
             <w:rPr>
+              <w:rFonts w:eastAsiaTheme="minorEastAsia"/>
               <w:noProof/>
+              <w:lang w:eastAsia="es-AR"/>
             </w:rPr>
           </w:pPr>
-          <w:hyperlink w:anchor="_Toc368755122" w:history="1">
+          <w:hyperlink w:anchor="_Toc371178534" w:history="1">
             <w:r>
               <w:rPr>
                 <w:rStyle w:val="Hipervnculo"/>
                 <w:noProof/>
               </w:rPr>
-              <w:t>Diagrama de Estado de Skeleton</w:t>
+              <w:t>Diagrama de estado de KinectStateMachine</w:t>
             </w:r>
             <w:r>
               <w:rPr>
@@ -1425,7 +1457,7 @@
                 <w:noProof/>
                 <w:webHidden/>
               </w:rPr>
-              <w:instrText xml:space="preserve"> PAGEREF _Toc368755122 \h </w:instrText>
+              <w:instrText xml:space="preserve"> PAGEREF _Toc371178534 \h </w:instrText>
             </w:r>
             <w:r>
               <w:rPr>
@@ -1445,7 +1477,7 @@
                 <w:noProof/>
                 <w:webHidden/>
               </w:rPr>
-              <w:t>26</w:t>
+              <w:t>24</w:t>
             </w:r>
             <w:r>
               <w:rPr>
@@ -1463,16 +1495,18 @@
               <w:tab w:val="right" w:leader="dot" w:pos="8828"/>
             </w:tabs>
             <w:rPr>
+              <w:rFonts w:eastAsiaTheme="minorEastAsia"/>
               <w:noProof/>
+              <w:lang w:eastAsia="es-AR"/>
             </w:rPr>
           </w:pPr>
-          <w:hyperlink w:anchor="_Toc368755123" w:history="1">
+          <w:hyperlink w:anchor="_Toc371178535" w:history="1">
             <w:r>
               <w:rPr>
                 <w:rStyle w:val="Hipervnculo"/>
                 <w:noProof/>
               </w:rPr>
-              <w:t>Diagrama de Estado de Catálogo</w:t>
+              <w:t>Diagrama de Estado de AdvertStateMachine</w:t>
             </w:r>
             <w:r>
               <w:rPr>
@@ -1493,7 +1527,7 @@
                 <w:noProof/>
                 <w:webHidden/>
               </w:rPr>
-              <w:instrText xml:space="preserve"> PAGEREF _Toc368755123 \h </w:instrText>
+              <w:instrText xml:space="preserve"> PAGEREF _Toc371178535 \h </w:instrText>
             </w:r>
             <w:r>
               <w:rPr>
@@ -1513,7 +1547,7 @@
                 <w:noProof/>
                 <w:webHidden/>
               </w:rPr>
-              <w:t>27</w:t>
+              <w:t>26</w:t>
             </w:r>
             <w:r>
               <w:rPr>
@@ -1531,16 +1565,18 @@
               <w:tab w:val="right" w:leader="dot" w:pos="8828"/>
             </w:tabs>
             <w:rPr>
+              <w:rFonts w:eastAsiaTheme="minorEastAsia"/>
               <w:noProof/>
+              <w:lang w:eastAsia="es-AR"/>
             </w:rPr>
           </w:pPr>
-          <w:hyperlink w:anchor="_Toc368755124" w:history="1">
+          <w:hyperlink w:anchor="_Toc371178536" w:history="1">
             <w:r>
               <w:rPr>
                 <w:rStyle w:val="Hipervnculo"/>
                 <w:noProof/>
               </w:rPr>
-              <w:t>Diagrama de Estado de Juego Game Memory</w:t>
+              <w:t>Diagrama de Estado de Skeleton</w:t>
             </w:r>
             <w:r>
               <w:rPr>
@@ -1561,7 +1597,7 @@
                 <w:noProof/>
                 <w:webHidden/>
               </w:rPr>
-              <w:instrText xml:space="preserve"> PAGEREF _Toc368755124 \h </w:instrText>
+              <w:instrText xml:space="preserve"> PAGEREF _Toc371178536 \h </w:instrText>
             </w:r>
             <w:r>
               <w:rPr>
@@ -1581,7 +1617,7 @@
                 <w:noProof/>
                 <w:webHidden/>
               </w:rPr>
-              <w:t>29</w:t>
+              <w:t>28</w:t>
             </w:r>
             <w:r>
               <w:rPr>
@@ -1599,16 +1635,18 @@
               <w:tab w:val="right" w:leader="dot" w:pos="8828"/>
             </w:tabs>
             <w:rPr>
+              <w:rFonts w:eastAsiaTheme="minorEastAsia"/>
               <w:noProof/>
+              <w:lang w:eastAsia="es-AR"/>
             </w:rPr>
           </w:pPr>
-          <w:hyperlink w:anchor="_Toc368755125" w:history="1">
+          <w:hyperlink w:anchor="_Toc371178537" w:history="1">
             <w:r>
               <w:rPr>
                 <w:rStyle w:val="Hipervnculo"/>
                 <w:noProof/>
               </w:rPr>
-              <w:t>Diagrama de Despliegue de OpticalMarketing</w:t>
+              <w:t>Diagrama de Estado de Catálogo</w:t>
             </w:r>
             <w:r>
               <w:rPr>
@@ -1629,7 +1667,7 @@
                 <w:noProof/>
                 <w:webHidden/>
               </w:rPr>
-              <w:instrText xml:space="preserve"> PAGEREF _Toc368755125 \h </w:instrText>
+              <w:instrText xml:space="preserve"> PAGEREF _Toc371178537 \h </w:instrText>
             </w:r>
             <w:r>
               <w:rPr>
@@ -1649,7 +1687,7 @@
                 <w:noProof/>
                 <w:webHidden/>
               </w:rPr>
-              <w:t>31</w:t>
+              <w:t>29</w:t>
             </w:r>
             <w:r>
               <w:rPr>
@@ -1667,15 +1705,157 @@
               <w:tab w:val="right" w:leader="dot" w:pos="8828"/>
             </w:tabs>
             <w:rPr>
+              <w:rFonts w:eastAsiaTheme="minorEastAsia"/>
               <w:noProof/>
+              <w:lang w:eastAsia="es-AR"/>
             </w:rPr>
           </w:pPr>
-          <w:hyperlink w:anchor="_Toc368755126" w:history="1">
+          <w:hyperlink w:anchor="_Toc371178538" w:history="1">
             <w:r>
               <w:rPr>
                 <w:rStyle w:val="Hipervnculo"/>
                 <w:noProof/>
               </w:rPr>
+              <w:t>Diagrama de Estado de Juego Game Memory</w:t>
+            </w:r>
+            <w:r>
+              <w:rPr>
+                <w:noProof/>
+                <w:webHidden/>
+              </w:rPr>
+              <w:tab/>
+            </w:r>
+            <w:r>
+              <w:rPr>
+                <w:noProof/>
+                <w:webHidden/>
+              </w:rPr>
+              <w:fldChar w:fldCharType="begin"/>
+            </w:r>
+            <w:r>
+              <w:rPr>
+                <w:noProof/>
+                <w:webHidden/>
+              </w:rPr>
+              <w:instrText xml:space="preserve"> PAGEREF _Toc371178538 \h </w:instrText>
+            </w:r>
+            <w:r>
+              <w:rPr>
+                <w:noProof/>
+                <w:webHidden/>
+              </w:rPr>
+            </w:r>
+            <w:r>
+              <w:rPr>
+                <w:noProof/>
+                <w:webHidden/>
+              </w:rPr>
+              <w:fldChar w:fldCharType="separate"/>
+            </w:r>
+            <w:r>
+              <w:rPr>
+                <w:noProof/>
+                <w:webHidden/>
+              </w:rPr>
+              <w:t>31</w:t>
+            </w:r>
+            <w:r>
+              <w:rPr>
+                <w:noProof/>
+                <w:webHidden/>
+              </w:rPr>
+              <w:fldChar w:fldCharType="end"/>
+            </w:r>
+          </w:hyperlink>
+        </w:p>
+        <w:p>
+          <w:pPr>
+            <w:pStyle w:val="TDC1"/>
+            <w:tabs>
+              <w:tab w:val="right" w:leader="dot" w:pos="8828"/>
+            </w:tabs>
+            <w:rPr>
+              <w:rFonts w:eastAsiaTheme="minorEastAsia"/>
+              <w:noProof/>
+              <w:lang w:eastAsia="es-AR"/>
+            </w:rPr>
+          </w:pPr>
+          <w:hyperlink w:anchor="_Toc371178539" w:history="1">
+            <w:r>
+              <w:rPr>
+                <w:rStyle w:val="Hipervnculo"/>
+                <w:noProof/>
+              </w:rPr>
+              <w:t>Diagrama de Despliegue de OpticalMarketing</w:t>
+            </w:r>
+            <w:r>
+              <w:rPr>
+                <w:noProof/>
+                <w:webHidden/>
+              </w:rPr>
+              <w:tab/>
+            </w:r>
+            <w:r>
+              <w:rPr>
+                <w:noProof/>
+                <w:webHidden/>
+              </w:rPr>
+              <w:fldChar w:fldCharType="begin"/>
+            </w:r>
+            <w:r>
+              <w:rPr>
+                <w:noProof/>
+                <w:webHidden/>
+              </w:rPr>
+              <w:instrText xml:space="preserve"> PAGEREF _Toc371178539 \h </w:instrText>
+            </w:r>
+            <w:r>
+              <w:rPr>
+                <w:noProof/>
+                <w:webHidden/>
+              </w:rPr>
+            </w:r>
+            <w:r>
+              <w:rPr>
+                <w:noProof/>
+                <w:webHidden/>
+              </w:rPr>
+              <w:fldChar w:fldCharType="separate"/>
+            </w:r>
+            <w:r>
+              <w:rPr>
+                <w:noProof/>
+                <w:webHidden/>
+              </w:rPr>
+              <w:t>33</w:t>
+            </w:r>
+            <w:r>
+              <w:rPr>
+                <w:noProof/>
+                <w:webHidden/>
+              </w:rPr>
+              <w:fldChar w:fldCharType="end"/>
+            </w:r>
+          </w:hyperlink>
+        </w:p>
+        <w:p>
+          <w:pPr>
+            <w:pStyle w:val="TDC1"/>
+            <w:tabs>
+              <w:tab w:val="right" w:leader="dot" w:pos="8828"/>
+            </w:tabs>
+            <w:rPr>
+              <w:rFonts w:eastAsiaTheme="minorEastAsia"/>
+              <w:noProof/>
+              <w:lang w:eastAsia="es-AR"/>
+            </w:rPr>
+          </w:pPr>
+          <w:hyperlink w:anchor="_Toc371178540" w:history="1">
+            <w:r>
+              <w:rPr>
+                <w:rStyle w:val="Hipervnculo"/>
+                <w:noProof/>
+              </w:rPr>
               <w:t>Diagrama Entidad Relación de bases de datos relacional</w:t>
             </w:r>
             <w:r>
@@ -1697,7 +1877,7 @@
                 <w:noProof/>
                 <w:webHidden/>
               </w:rPr>
-              <w:instrText xml:space="preserve"> PAGEREF _Toc368755126 \h </w:instrText>
+              <w:instrText xml:space="preserve"> PAGEREF _Toc371178540 \h </w:instrText>
             </w:r>
             <w:r>
               <w:rPr>
@@ -1717,7 +1897,7 @@
                 <w:noProof/>
                 <w:webHidden/>
               </w:rPr>
-              <w:t>33</w:t>
+              <w:t>35</w:t>
             </w:r>
             <w:r>
               <w:rPr>
@@ -1769,7 +1949,7 @@
       <w:pPr>
         <w:pStyle w:val="Ttulo1"/>
       </w:pPr>
-      <w:bookmarkStart w:id="0" w:name="_Toc368755107"/>
+      <w:bookmarkStart w:id="0" w:name="_Toc371178519"/>
       <w:r>
         <w:lastRenderedPageBreak/>
         <w:t>Introducción</w:t>
@@ -1972,7 +2152,7 @@
       <w:pPr>
         <w:pStyle w:val="Ttulo1"/>
       </w:pPr>
-      <w:bookmarkStart w:id="1" w:name="_Toc368755108"/>
+      <w:bookmarkStart w:id="1" w:name="_Toc371178520"/>
       <w:r>
         <w:lastRenderedPageBreak/>
         <w:t>Diagrama de Paquete</w:t>
@@ -2548,7 +2728,7 @@
       <w:pPr>
         <w:pStyle w:val="Ttulo1"/>
       </w:pPr>
-      <w:bookmarkStart w:id="2" w:name="_Toc368755109"/>
+      <w:bookmarkStart w:id="2" w:name="_Toc371178521"/>
       <w:r>
         <w:t>Diagrama de Clase Del Paquete ColorImageStream</w:t>
       </w:r>
@@ -2678,7 +2858,7 @@
       <w:pPr>
         <w:pStyle w:val="Ttulo1"/>
       </w:pPr>
-      <w:bookmarkStart w:id="3" w:name="_Toc368755110"/>
+      <w:bookmarkStart w:id="3" w:name="_Toc371178522"/>
       <w:r>
         <w:t>Diagr</w:t>
       </w:r>
@@ -3100,7 +3280,7 @@
       <w:pPr>
         <w:pStyle w:val="Ttulo1"/>
       </w:pPr>
-      <w:bookmarkStart w:id="4" w:name="_Toc368755111"/>
+      <w:bookmarkStart w:id="4" w:name="_Toc371178523"/>
       <w:r>
         <w:lastRenderedPageBreak/>
         <w:t>Diagrama de clases del paquete FileSystem</w:t>
@@ -3260,16 +3440,10 @@
       <w:pPr>
         <w:pStyle w:val="Ttulo1"/>
       </w:pPr>
-      <w:bookmarkStart w:id="5" w:name="_Toc368755112"/>
+      <w:bookmarkStart w:id="5" w:name="_Toc371178524"/>
       <w:r>
         <w:lastRenderedPageBreak/>
-        <w:t>Diagrama de Clase del paquete HTTPCon</w:t>
-      </w:r>
-      <w:r>
-        <w:t>n</w:t>
-      </w:r>
-      <w:r>
-        <w:t>ection</w:t>
+        <w:t>Diagrama de Clase del paquete Connection</w:t>
       </w:r>
       <w:bookmarkEnd w:id="5"/>
     </w:p>
@@ -3292,7 +3466,204 @@
           <w:sz w:val="22"/>
           <w:szCs w:val="22"/>
         </w:rPr>
-        <w:t xml:space="preserve">En este diagrama se detalla el comportamiento de conexión entre un AdvertHost y el Servidor Web. Se define una interface de conexión (ConnectionPackage:IConnection), con esto se logra conocer si se efectua la conexión ,como se comporta y los estados de dicha conexión. </w:t>
+        <w:t xml:space="preserve">En este diagrama se detalla el comportamiento de </w:t>
+      </w:r>
+      <w:r>
+        <w:rPr>
+          <w:rFonts w:asciiTheme="minorHAnsi" w:hAnsiTheme="minorHAnsi" w:cstheme="minorHAnsi"/>
+          <w:color w:val="000000"/>
+          <w:sz w:val="22"/>
+          <w:szCs w:val="22"/>
+        </w:rPr>
+        <w:t xml:space="preserve">la interfaz de </w:t>
+      </w:r>
+      <w:r>
+        <w:rPr>
+          <w:rFonts w:asciiTheme="minorHAnsi" w:hAnsiTheme="minorHAnsi" w:cstheme="minorHAnsi"/>
+          <w:color w:val="000000"/>
+          <w:sz w:val="22"/>
+          <w:szCs w:val="22"/>
+        </w:rPr>
+        <w:t>conexión</w:t>
+      </w:r>
+      <w:r>
+        <w:rPr>
+          <w:rFonts w:asciiTheme="minorHAnsi" w:hAnsiTheme="minorHAnsi" w:cstheme="minorHAnsi"/>
+          <w:color w:val="000000"/>
+          <w:sz w:val="22"/>
+          <w:szCs w:val="22"/>
+        </w:rPr>
+        <w:t xml:space="preserve"> genérica puede existir</w:t>
+      </w:r>
+      <w:r>
+        <w:rPr>
+          <w:rFonts w:asciiTheme="minorHAnsi" w:hAnsiTheme="minorHAnsi" w:cstheme="minorHAnsi"/>
+          <w:color w:val="000000"/>
+          <w:sz w:val="22"/>
+          <w:szCs w:val="22"/>
+        </w:rPr>
+        <w:t xml:space="preserve"> entre un AdvertHost y el Servidor Web. Se define una interface de conexión (ConnectionPackage:IConnection), con esto se logra conocer si se efectua la conexión ,como se comporta y los estados de dicha conexión. </w:t>
+      </w:r>
+    </w:p>
+    <w:p>
+      <w:pPr>
+        <w:pStyle w:val="HTMLconformatoprevio"/>
+        <w:shd w:val="clear" w:color="auto" w:fill="FFFFFF"/>
+        <w:jc w:val="both"/>
+        <w:rPr>
+          <w:rFonts w:asciiTheme="minorHAnsi" w:hAnsiTheme="minorHAnsi" w:cstheme="minorHAnsi"/>
+          <w:color w:val="000000"/>
+          <w:sz w:val="22"/>
+          <w:szCs w:val="22"/>
+        </w:rPr>
+      </w:pPr>
+    </w:p>
+    <w:p>
+      <w:pPr>
+        <w:pStyle w:val="HTMLconformatoprevio"/>
+        <w:shd w:val="clear" w:color="auto" w:fill="FFFFFF"/>
+        <w:jc w:val="both"/>
+        <w:rPr>
+          <w:rFonts w:asciiTheme="minorHAnsi" w:hAnsiTheme="minorHAnsi" w:cstheme="minorHAnsi"/>
+          <w:color w:val="000000"/>
+          <w:sz w:val="22"/>
+          <w:szCs w:val="22"/>
+        </w:rPr>
+      </w:pPr>
+      <w:r>
+        <w:rPr>
+          <w:rFonts w:asciiTheme="minorHAnsi" w:hAnsiTheme="minorHAnsi" w:cstheme="minorHAnsi"/>
+          <w:noProof/>
+          <w:color w:val="000000"/>
+          <w:sz w:val="22"/>
+          <w:szCs w:val="22"/>
+        </w:rPr>
+        <w:drawing>
+          <wp:inline distT="0" distB="0" distL="0" distR="0">
+            <wp:extent cx="4457700" cy="1419225"/>
+            <wp:effectExtent l="19050" t="0" r="0" b="0"/>
+            <wp:docPr id="5" name="Imagen 2"/>
+            <wp:cNvGraphicFramePr>
+              <a:graphicFrameLocks xmlns:a="http://schemas.openxmlformats.org/drawingml/2006/main" noChangeAspect="1"/>
+            </wp:cNvGraphicFramePr>
+            <a:graphic xmlns:a="http://schemas.openxmlformats.org/drawingml/2006/main">
+              <a:graphicData uri="http://schemas.openxmlformats.org/drawingml/2006/picture">
+                <pic:pic xmlns:pic="http://schemas.openxmlformats.org/drawingml/2006/picture">
+                  <pic:nvPicPr>
+                    <pic:cNvPr id="0" name="Picture 2"/>
+                    <pic:cNvPicPr>
+                      <a:picLocks noChangeAspect="1" noChangeArrowheads="1"/>
+                    </pic:cNvPicPr>
+                  </pic:nvPicPr>
+                  <pic:blipFill>
+                    <a:blip r:embed="rId13"/>
+                    <a:srcRect/>
+                    <a:stretch>
+                      <a:fillRect/>
+                    </a:stretch>
+                  </pic:blipFill>
+                  <pic:spPr bwMode="auto">
+                    <a:xfrm>
+                      <a:off x="0" y="0"/>
+                      <a:ext cx="4457700" cy="1419225"/>
+                    </a:xfrm>
+                    <a:prstGeom prst="rect">
+                      <a:avLst/>
+                    </a:prstGeom>
+                    <a:noFill/>
+                    <a:ln w="9525">
+                      <a:noFill/>
+                      <a:miter lim="800000"/>
+                      <a:headEnd/>
+                      <a:tailEnd/>
+                    </a:ln>
+                  </pic:spPr>
+                </pic:pic>
+              </a:graphicData>
+            </a:graphic>
+          </wp:inline>
+        </w:drawing>
+      </w:r>
+    </w:p>
+    <w:p>
+      <w:pPr>
+        <w:pStyle w:val="Ttulo1"/>
+      </w:pPr>
+      <w:r>
+        <w:rPr>
+          <w:b w:val="0"/>
+          <w:bCs w:val="0"/>
+        </w:rPr>
+        <w:br w:type="page"/>
+      </w:r>
+    </w:p>
+    <w:p>
+      <w:pPr>
+        <w:rPr>
+          <w:rFonts w:asciiTheme="majorHAnsi" w:eastAsiaTheme="majorEastAsia" w:hAnsiTheme="majorHAnsi" w:cstheme="majorBidi"/>
+          <w:b/>
+          <w:bCs/>
+          <w:color w:val="365F91" w:themeColor="accent1" w:themeShade="BF"/>
+          <w:sz w:val="28"/>
+          <w:szCs w:val="28"/>
+          <w:lang w:eastAsia="es-AR"/>
+        </w:rPr>
+      </w:pPr>
+    </w:p>
+    <w:p>
+      <w:pPr>
+        <w:pStyle w:val="Ttulo1"/>
+      </w:pPr>
+      <w:bookmarkStart w:id="6" w:name="_Toc371178525"/>
+      <w:r>
+        <w:t>Diagrama de Clase del paquete HTTPCon</w:t>
+      </w:r>
+      <w:r>
+        <w:t>n</w:t>
+      </w:r>
+      <w:r>
+        <w:t>ection</w:t>
+      </w:r>
+      <w:bookmarkEnd w:id="6"/>
+    </w:p>
+    <w:p>
+      <w:pPr>
+        <w:pStyle w:val="HTMLconformatoprevio"/>
+        <w:shd w:val="clear" w:color="auto" w:fill="FFFFFF"/>
+        <w:jc w:val="both"/>
+        <w:rPr>
+          <w:rFonts w:asciiTheme="minorHAnsi" w:hAnsiTheme="minorHAnsi" w:cstheme="minorHAnsi"/>
+          <w:color w:val="000000"/>
+          <w:sz w:val="22"/>
+          <w:szCs w:val="22"/>
+        </w:rPr>
+      </w:pPr>
+      <w:r>
+        <w:rPr>
+          <w:rFonts w:asciiTheme="minorHAnsi" w:hAnsiTheme="minorHAnsi" w:cstheme="minorHAnsi"/>
+          <w:color w:val="000000"/>
+          <w:sz w:val="22"/>
+          <w:szCs w:val="22"/>
+        </w:rPr>
+        <w:t xml:space="preserve">En este diagrama se detalla el comportamiento de conexión entre un AdvertHost y el Servidor Web. Se </w:t>
+      </w:r>
+      <w:r>
+        <w:rPr>
+          <w:rFonts w:asciiTheme="minorHAnsi" w:hAnsiTheme="minorHAnsi" w:cstheme="minorHAnsi"/>
+          <w:color w:val="000000"/>
+          <w:sz w:val="22"/>
+          <w:szCs w:val="22"/>
+        </w:rPr>
+        <w:t>emplea la</w:t>
+      </w:r>
+      <w:r>
+        <w:rPr>
+          <w:rFonts w:asciiTheme="minorHAnsi" w:hAnsiTheme="minorHAnsi" w:cstheme="minorHAnsi"/>
+          <w:color w:val="000000"/>
+          <w:sz w:val="22"/>
+          <w:szCs w:val="22"/>
+        </w:rPr>
+        <w:t xml:space="preserve"> interface de conexión (ConnectionPackage:IConnection), con esto se logra conocer si se efectua la conexión ,como se comporta y los estados de dicha conexión. </w:t>
       </w:r>
     </w:p>
     <w:p>
@@ -3397,7 +3768,7 @@
                     </pic:cNvPicPr>
                   </pic:nvPicPr>
                   <pic:blipFill>
-                    <a:blip r:embed="rId13" cstate="print"/>
+                    <a:blip r:embed="rId14" cstate="print"/>
                     <a:srcRect/>
                     <a:stretch>
                       <a:fillRect/>
@@ -3444,15 +3815,14 @@
       <w:pPr>
         <w:pStyle w:val="Ttulo1"/>
       </w:pPr>
-      <w:bookmarkStart w:id="6" w:name="_Toc368755113"/>
-      <w:r>
-        <w:lastRenderedPageBreak/>
+      <w:bookmarkStart w:id="7" w:name="_Toc371178526"/>
+      <w:r>
         <w:t>Diagrama de clases del paquete</w:t>
       </w:r>
       <w:r>
         <w:t xml:space="preserve"> Interaction</w:t>
       </w:r>
-      <w:bookmarkEnd w:id="6"/>
+      <w:bookmarkEnd w:id="7"/>
     </w:p>
     <w:p>
       <w:pPr>
@@ -4123,7 +4493,7 @@
                     </pic:cNvPicPr>
                   </pic:nvPicPr>
                   <pic:blipFill>
-                    <a:blip r:embed="rId14" cstate="print"/>
+                    <a:blip r:embed="rId15" cstate="print"/>
                     <a:srcRect/>
                     <a:stretch>
                       <a:fillRect/>
@@ -4174,12 +4544,12 @@
       <w:pPr>
         <w:pStyle w:val="Ttulo1"/>
       </w:pPr>
-      <w:bookmarkStart w:id="7" w:name="_Toc368755114"/>
+      <w:bookmarkStart w:id="8" w:name="_Toc371178527"/>
       <w:r>
         <w:lastRenderedPageBreak/>
         <w:t>Diagrama de Clases del paquete Preprocessing</w:t>
       </w:r>
-      <w:bookmarkEnd w:id="7"/>
+      <w:bookmarkEnd w:id="8"/>
     </w:p>
     <w:p>
       <w:pPr>
@@ -4403,7 +4773,7 @@
                     </pic:cNvPicPr>
                   </pic:nvPicPr>
                   <pic:blipFill>
-                    <a:blip r:embed="rId15" cstate="print"/>
+                    <a:blip r:embed="rId16" cstate="print"/>
                     <a:srcRect/>
                     <a:stretch>
                       <a:fillRect/>
@@ -4466,12 +4836,132 @@
       <w:pPr>
         <w:pStyle w:val="Ttulo1"/>
       </w:pPr>
-      <w:bookmarkStart w:id="8" w:name="_Toc368755115"/>
+      <w:bookmarkStart w:id="9" w:name="_Toc371178528"/>
+      <w:r>
+        <w:lastRenderedPageBreak/>
+        <w:t>Diagrama de Clases del paquete Segmentation</w:t>
+      </w:r>
+      <w:bookmarkEnd w:id="9"/>
+    </w:p>
+    <w:p>
+      <w:pPr>
+        <w:spacing w:after="0"/>
+        <w:jc w:val="both"/>
+      </w:pPr>
+      <w:r>
+        <w:t xml:space="preserve">Este diagrama describe todas las entidades para la segmentación de las imágenes preprocesadas. </w:t>
+      </w:r>
+    </w:p>
+    <w:p>
+      <w:pPr>
+        <w:spacing w:after="0"/>
+        <w:jc w:val="both"/>
+      </w:pPr>
+      <w:r>
+        <w:t>Consiste en un descriptor de objetos que posee herencia hacia cualquier tipo de objeto describible que puede ser encontrado en una imagen preprocesada.</w:t>
+      </w:r>
+    </w:p>
+    <w:p>
+      <w:pPr>
+        <w:spacing w:after="0"/>
+        <w:jc w:val="both"/>
+      </w:pPr>
+      <w:r>
+        <w:t>A su vez consta con una instancia implementada de descriptor de rostros que permite encontrar el rostro de personas en una determinada imagen (capture).</w:t>
+      </w:r>
+    </w:p>
+    <w:p>
+      <w:pPr>
+        <w:spacing w:after="0"/>
+        <w:jc w:val="both"/>
+      </w:pPr>
+      <w:r>
+        <w:t>Cada descriptor se comunica con su propio HaarCascadeDetection. En el caso del rostro de las personas se comunica con el HaarCascadeFaceDetection. Estos son archivos .XML que se encuentran almacenados en el sistema de archivos en donde los mismos se encargar de filtrar únicamente los rostros de personas encontrados.</w:t>
+      </w:r>
+    </w:p>
+    <w:p>
+      <w:pPr>
+        <w:spacing w:after="0"/>
+        <w:jc w:val="both"/>
+      </w:pPr>
+    </w:p>
+    <w:p>
+      <w:pPr>
+        <w:rPr>
+          <w:rFonts w:asciiTheme="majorHAnsi" w:eastAsiaTheme="majorEastAsia" w:hAnsiTheme="majorHAnsi" w:cstheme="majorBidi"/>
+          <w:b/>
+          <w:bCs/>
+          <w:color w:val="365F91" w:themeColor="accent1" w:themeShade="BF"/>
+          <w:sz w:val="28"/>
+          <w:szCs w:val="28"/>
+          <w:lang w:eastAsia="es-AR"/>
+        </w:rPr>
+      </w:pPr>
+      <w:r>
+        <w:rPr>
+          <w:noProof/>
+          <w:lang w:eastAsia="es-AR"/>
+        </w:rPr>
+        <w:drawing>
+          <wp:inline distT="0" distB="0" distL="0" distR="0">
+            <wp:extent cx="5391307" cy="5495925"/>
+            <wp:effectExtent l="19050" t="0" r="0" b="0"/>
+            <wp:docPr id="1" name="Imagen 1"/>
+            <wp:cNvGraphicFramePr>
+              <a:graphicFrameLocks xmlns:a="http://schemas.openxmlformats.org/drawingml/2006/main" noChangeAspect="1"/>
+            </wp:cNvGraphicFramePr>
+            <a:graphic xmlns:a="http://schemas.openxmlformats.org/drawingml/2006/main">
+              <a:graphicData uri="http://schemas.openxmlformats.org/drawingml/2006/picture">
+                <pic:pic xmlns:pic="http://schemas.openxmlformats.org/drawingml/2006/picture">
+                  <pic:nvPicPr>
+                    <pic:cNvPr id="0" name="Picture 1"/>
+                    <pic:cNvPicPr>
+                      <a:picLocks noChangeAspect="1" noChangeArrowheads="1"/>
+                    </pic:cNvPicPr>
+                  </pic:nvPicPr>
+                  <pic:blipFill>
+                    <a:blip r:embed="rId17"/>
+                    <a:srcRect/>
+                    <a:stretch>
+                      <a:fillRect/>
+                    </a:stretch>
+                  </pic:blipFill>
+                  <pic:spPr bwMode="auto">
+                    <a:xfrm>
+                      <a:off x="0" y="0"/>
+                      <a:ext cx="5393198" cy="5497852"/>
+                    </a:xfrm>
+                    <a:prstGeom prst="rect">
+                      <a:avLst/>
+                    </a:prstGeom>
+                    <a:noFill/>
+                    <a:ln w="9525">
+                      <a:noFill/>
+                      <a:miter lim="800000"/>
+                      <a:headEnd/>
+                      <a:tailEnd/>
+                    </a:ln>
+                  </pic:spPr>
+                </pic:pic>
+              </a:graphicData>
+            </a:graphic>
+          </wp:inline>
+        </w:drawing>
+      </w:r>
+      <w:r>
+        <w:br w:type="page"/>
+      </w:r>
+    </w:p>
+    <w:p>
+      <w:pPr>
+        <w:pStyle w:val="Ttulo1"/>
+      </w:pPr>
+      <w:bookmarkStart w:id="10" w:name="_Toc371178529"/>
       <w:r>
         <w:lastRenderedPageBreak/>
         <w:t>Diagrama de Clase del paquete Skeleton</w:t>
       </w:r>
-      <w:bookmarkEnd w:id="8"/>
+      <w:bookmarkEnd w:id="10"/>
     </w:p>
     <w:p>
       <w:pPr>
@@ -4632,7 +5122,7 @@
                     </pic:cNvPicPr>
                   </pic:nvPicPr>
                   <pic:blipFill>
-                    <a:blip r:embed="rId16" cstate="print"/>
+                    <a:blip r:embed="rId18" cstate="print"/>
                     <a:srcRect/>
                     <a:stretch>
                       <a:fillRect/>
@@ -4673,12 +5163,12 @@
       <w:pPr>
         <w:pStyle w:val="Ttulo1"/>
       </w:pPr>
-      <w:bookmarkStart w:id="9" w:name="_Toc368755116"/>
+      <w:bookmarkStart w:id="11" w:name="_Toc371178530"/>
       <w:r>
         <w:lastRenderedPageBreak/>
         <w:t>Diagrama de clases del paquete Web</w:t>
       </w:r>
-      <w:bookmarkEnd w:id="9"/>
+      <w:bookmarkEnd w:id="11"/>
     </w:p>
     <w:p>
       <w:pPr>
@@ -5077,7 +5567,7 @@
                     </pic:cNvPicPr>
                   </pic:nvPicPr>
                   <pic:blipFill>
-                    <a:blip r:embed="rId17" cstate="print"/>
+                    <a:blip r:embed="rId19" cstate="print"/>
                     <a:srcRect/>
                     <a:stretch>
                       <a:fillRect/>
@@ -5110,7 +5600,7 @@
       <w:pPr>
         <w:pStyle w:val="Ttulo1"/>
       </w:pPr>
-      <w:bookmarkStart w:id="10" w:name="_Toc368755117"/>
+      <w:bookmarkStart w:id="12" w:name="_Toc371178531"/>
       <w:r>
         <w:lastRenderedPageBreak/>
         <w:t xml:space="preserve">Diagrama de clases del paquete </w:t>
@@ -5118,7 +5608,7 @@
       <w:r>
         <w:t>Monitoring</w:t>
       </w:r>
-      <w:bookmarkEnd w:id="10"/>
+      <w:bookmarkEnd w:id="12"/>
     </w:p>
     <w:p>
       <w:pPr>
@@ -5194,7 +5684,7 @@
                     </pic:cNvPicPr>
                   </pic:nvPicPr>
                   <pic:blipFill>
-                    <a:blip r:embed="rId18" cstate="print"/>
+                    <a:blip r:embed="rId20" cstate="print"/>
                     <a:srcRect/>
                     <a:stretch>
                       <a:fillRect/>
@@ -5263,12 +5753,12 @@
       <w:pPr>
         <w:pStyle w:val="Ttulo1"/>
       </w:pPr>
-      <w:bookmarkStart w:id="11" w:name="_Toc368755118"/>
+      <w:bookmarkStart w:id="13" w:name="_Toc371178532"/>
       <w:r>
         <w:lastRenderedPageBreak/>
         <w:t>Diagrama de clases del paquete Catalog</w:t>
       </w:r>
-      <w:bookmarkEnd w:id="11"/>
+      <w:bookmarkEnd w:id="13"/>
     </w:p>
     <w:p>
       <w:pPr>
@@ -5539,7 +6029,7 @@
                     </pic:cNvPicPr>
                   </pic:nvPicPr>
                   <pic:blipFill>
-                    <a:blip r:embed="rId19" cstate="print"/>
+                    <a:blip r:embed="rId21" cstate="print"/>
                     <a:srcRect/>
                     <a:stretch>
                       <a:fillRect/>
@@ -5581,7 +6071,7 @@
       <w:pPr>
         <w:pStyle w:val="Ttulo1"/>
       </w:pPr>
-      <w:bookmarkStart w:id="12" w:name="_Toc368755119"/>
+      <w:bookmarkStart w:id="14" w:name="_Toc371178533"/>
       <w:r>
         <w:lastRenderedPageBreak/>
         <w:t xml:space="preserve">Diagrama de clases del paquete </w:t>
@@ -5589,7 +6079,7 @@
       <w:r>
         <w:t>GameMemory</w:t>
       </w:r>
-      <w:bookmarkEnd w:id="12"/>
+      <w:bookmarkEnd w:id="14"/>
     </w:p>
     <w:p>
       <w:pPr>
@@ -5766,7 +6256,7 @@
                     </pic:cNvPicPr>
                   </pic:nvPicPr>
                   <pic:blipFill>
-                    <a:blip r:embed="rId20" cstate="print"/>
+                    <a:blip r:embed="rId22" cstate="print"/>
                     <a:srcRect/>
                     <a:stretch>
                       <a:fillRect/>
@@ -5835,12 +6325,12 @@
       <w:pPr>
         <w:pStyle w:val="Ttulo1"/>
       </w:pPr>
-      <w:bookmarkStart w:id="13" w:name="_Toc368755120"/>
+      <w:bookmarkStart w:id="15" w:name="_Toc371178534"/>
       <w:r>
         <w:lastRenderedPageBreak/>
         <w:t>Diagrama de estado de KinectStateMachine</w:t>
       </w:r>
-      <w:bookmarkEnd w:id="13"/>
+      <w:bookmarkEnd w:id="15"/>
     </w:p>
     <w:p>
       <w:pPr>
@@ -6095,7 +6585,7 @@
                     </pic:cNvPicPr>
                   </pic:nvPicPr>
                   <pic:blipFill>
-                    <a:blip r:embed="rId21" cstate="print"/>
+                    <a:blip r:embed="rId23" cstate="print"/>
                     <a:srcRect/>
                     <a:stretch>
                       <a:fillRect/>
@@ -6173,7 +6663,7 @@
       <w:pPr>
         <w:pStyle w:val="Ttulo1"/>
       </w:pPr>
-      <w:bookmarkStart w:id="14" w:name="_Toc368755121"/>
+      <w:bookmarkStart w:id="16" w:name="_Toc371178535"/>
       <w:r>
         <w:lastRenderedPageBreak/>
         <w:t xml:space="preserve">Diagrama de Estado de </w:t>
@@ -6184,7 +6674,7 @@
       <w:r>
         <w:t>StateMachine</w:t>
       </w:r>
-      <w:bookmarkEnd w:id="14"/>
+      <w:bookmarkEnd w:id="16"/>
     </w:p>
     <w:p>
       <w:pPr>
@@ -6386,7 +6876,7 @@
                     </pic:cNvPicPr>
                   </pic:nvPicPr>
                   <pic:blipFill>
-                    <a:blip r:embed="rId22" cstate="print"/>
+                    <a:blip r:embed="rId24" cstate="print"/>
                     <a:srcRect/>
                     <a:stretch>
                       <a:fillRect/>
@@ -6464,12 +6954,12 @@
       <w:pPr>
         <w:pStyle w:val="Ttulo1"/>
       </w:pPr>
-      <w:bookmarkStart w:id="15" w:name="_Toc368755122"/>
+      <w:bookmarkStart w:id="17" w:name="_Toc371178536"/>
       <w:r>
         <w:lastRenderedPageBreak/>
         <w:t>Diagrama de Estado de Skeleton</w:t>
       </w:r>
-      <w:bookmarkEnd w:id="15"/>
+      <w:bookmarkEnd w:id="17"/>
     </w:p>
     <w:p>
       <w:pPr>
@@ -6578,7 +7068,7 @@
                     </pic:cNvPicPr>
                   </pic:nvPicPr>
                   <pic:blipFill>
-                    <a:blip r:embed="rId23" cstate="print"/>
+                    <a:blip r:embed="rId25" cstate="print"/>
                     <a:srcRect/>
                     <a:stretch>
                       <a:fillRect/>
@@ -6636,7 +7126,7 @@
       <w:pPr>
         <w:pStyle w:val="Ttulo1"/>
       </w:pPr>
-      <w:bookmarkStart w:id="16" w:name="_Toc368755123"/>
+      <w:bookmarkStart w:id="18" w:name="_Toc371178537"/>
       <w:r>
         <w:lastRenderedPageBreak/>
         <w:t>Diagrama de Estado de</w:t>
@@ -6653,7 +7143,7 @@
       <w:r>
         <w:t>o</w:t>
       </w:r>
-      <w:bookmarkEnd w:id="16"/>
+      <w:bookmarkEnd w:id="18"/>
     </w:p>
     <w:p>
       <w:pPr>
@@ -6861,7 +7351,7 @@
                     </pic:cNvPicPr>
                   </pic:nvPicPr>
                   <pic:blipFill>
-                    <a:blip r:embed="rId24" cstate="print"/>
+                    <a:blip r:embed="rId26" cstate="print"/>
                     <a:srcRect/>
                     <a:stretch>
                       <a:fillRect/>
@@ -6894,7 +7384,7 @@
       <w:pPr>
         <w:pStyle w:val="Ttulo1"/>
       </w:pPr>
-      <w:bookmarkStart w:id="17" w:name="_Toc368755124"/>
+      <w:bookmarkStart w:id="19" w:name="_Toc371178538"/>
       <w:r>
         <w:lastRenderedPageBreak/>
         <w:t>Diagrama de Estado de</w:t>
@@ -6911,7 +7401,7 @@
       <w:r>
         <w:t xml:space="preserve"> Memory</w:t>
       </w:r>
-      <w:bookmarkEnd w:id="17"/>
+      <w:bookmarkEnd w:id="19"/>
     </w:p>
     <w:p>
       <w:pPr>
@@ -7090,7 +7580,7 @@
                     </pic:cNvPicPr>
                   </pic:nvPicPr>
                   <pic:blipFill>
-                    <a:blip r:embed="rId25" cstate="print"/>
+                    <a:blip r:embed="rId27" cstate="print"/>
                     <a:srcRect/>
                     <a:stretch>
                       <a:fillRect/>
@@ -7141,12 +7631,12 @@
       <w:pPr>
         <w:pStyle w:val="Ttulo1"/>
       </w:pPr>
-      <w:bookmarkStart w:id="18" w:name="_Toc368755125"/>
+      <w:bookmarkStart w:id="20" w:name="_Toc371178539"/>
       <w:r>
         <w:lastRenderedPageBreak/>
         <w:t>Diagrama de Despliegue de OpticalMarketing</w:t>
       </w:r>
-      <w:bookmarkEnd w:id="18"/>
+      <w:bookmarkEnd w:id="20"/>
     </w:p>
     <w:p>
       <w:pPr>
@@ -7465,7 +7955,7 @@
                     </pic:cNvPicPr>
                   </pic:nvPicPr>
                   <pic:blipFill>
-                    <a:blip r:embed="rId26" cstate="print"/>
+                    <a:blip r:embed="rId28" cstate="print"/>
                     <a:srcRect/>
                     <a:stretch>
                       <a:fillRect/>
@@ -7498,7 +7988,7 @@
       <w:pPr>
         <w:jc w:val="both"/>
         <w:sectPr>
-          <w:footerReference w:type="default" r:id="rId27"/>
+          <w:footerReference w:type="default" r:id="rId29"/>
           <w:pgSz w:w="12240" w:h="15840"/>
           <w:pgMar w:top="1417" w:right="1701" w:bottom="1417" w:left="1701" w:header="708" w:footer="708" w:gutter="0"/>
           <w:cols w:space="708"/>
@@ -7511,12 +8001,12 @@
       <w:pPr>
         <w:pStyle w:val="Ttulo1"/>
       </w:pPr>
-      <w:bookmarkStart w:id="19" w:name="_Toc368755126"/>
+      <w:bookmarkStart w:id="21" w:name="_Toc371178540"/>
       <w:r>
         <w:lastRenderedPageBreak/>
         <w:t>Diagrama Entidad Relación de bases de datos relacional</w:t>
       </w:r>
-      <w:bookmarkEnd w:id="19"/>
+      <w:bookmarkEnd w:id="21"/>
     </w:p>
     <w:p>
       <w:pPr>
@@ -7560,7 +8050,7 @@
                     </pic:cNvPicPr>
                   </pic:nvPicPr>
                   <pic:blipFill>
-                    <a:blip r:embed="rId28" cstate="print"/>
+                    <a:blip r:embed="rId30" cstate="print"/>
                     <a:srcRect/>
                     <a:stretch>
                       <a:fillRect/>
@@ -7657,7 +8147,7 @@
                     </pic:cNvPicPr>
                   </pic:nvPicPr>
                   <pic:blipFill>
-                    <a:blip r:embed="rId29" cstate="print"/>
+                    <a:blip r:embed="rId31" cstate="print"/>
                     <a:srcRect/>
                     <a:stretch>
                       <a:fillRect/>
@@ -7742,7 +8232,7 @@
             <w:rPr>
               <w:noProof/>
             </w:rPr>
-            <w:t>5</w:t>
+            <w:t>2</w:t>
           </w:r>
         </w:fldSimple>
       </w:p>

</xml_diff>